<commit_message>
commit con el cpodigo funcional a nivel de puertas
</commit_message>
<xml_diff>
--- a/Practica4/E4_1/Capturas/Memoria/Practica_E4_PDSFPGA.docx
+++ b/Practica4/E4_1/Capturas/Memoria/Practica_E4_PDSFPGA.docx
@@ -3040,10 +3040,7 @@
         <w:fldChar w:fldCharType="end"/>
       </w:r>
       <w:r>
-        <w:t xml:space="preserve">. </w:t>
-      </w:r>
-      <w:r>
-        <w:t>Respuesta en frecuencia del filtro compensador de 17 coeficientes.</w:t>
+        <w:t>. Respuesta en frecuencia del filtro compensador de 17 coeficientes.</w:t>
       </w:r>
       <w:bookmarkEnd w:id="4"/>
     </w:p>
@@ -4674,6 +4671,7 @@
                 <w:lang w:val="es-419" w:eastAsia="es-419"/>
               </w:rPr>
             </w:pPr>
+            <w:proofErr w:type="gramStart"/>
             <w:r>
               <w:rPr>
                 <w:rFonts w:ascii="Arial" w:eastAsia="Times New Roman" w:hAnsi="Arial" w:cs="Arial"/>
@@ -4684,6 +4682,7 @@
               <w:t>S[</w:t>
             </w:r>
             <w:proofErr w:type="spellStart"/>
+            <w:proofErr w:type="gramEnd"/>
             <w:r>
               <w:rPr>
                 <w:rFonts w:ascii="Arial" w:eastAsia="Times New Roman" w:hAnsi="Arial" w:cs="Arial"/>
@@ -4876,6 +4875,7 @@
                 <w:lang w:val="es-419" w:eastAsia="es-419"/>
               </w:rPr>
             </w:pPr>
+            <w:proofErr w:type="gramStart"/>
             <w:r>
               <w:rPr>
                 <w:rFonts w:ascii="Arial" w:eastAsia="Times New Roman" w:hAnsi="Arial" w:cs="Arial"/>
@@ -4885,26 +4885,16 @@
               </w:rPr>
               <w:t>S[</w:t>
             </w:r>
-            <w:proofErr w:type="spellStart"/>
-            <w:r>
-              <w:rPr>
-                <w:rFonts w:ascii="Arial" w:eastAsia="Times New Roman" w:hAnsi="Arial" w:cs="Arial"/>
-                <w:sz w:val="24"/>
-                <w:szCs w:val="24"/>
-                <w:lang w:eastAsia="es-419"/>
-              </w:rPr>
-              <w:t>Wi</w:t>
-            </w:r>
-            <w:r>
-              <w:rPr>
-                <w:rFonts w:ascii="Arial" w:eastAsia="Times New Roman" w:hAnsi="Arial" w:cs="Arial"/>
-                <w:sz w:val="24"/>
-                <w:szCs w:val="24"/>
-                <w:lang w:eastAsia="es-419"/>
-              </w:rPr>
-              <w:t>n</w:t>
-            </w:r>
-            <w:proofErr w:type="spellEnd"/>
+            <w:proofErr w:type="gramEnd"/>
+            <w:r>
+              <w:rPr>
+                <w:rFonts w:ascii="Arial" w:eastAsia="Times New Roman" w:hAnsi="Arial" w:cs="Arial"/>
+                <w:sz w:val="24"/>
+                <w:szCs w:val="24"/>
+                <w:lang w:eastAsia="es-419"/>
+              </w:rPr>
+              <w:t>19</w:t>
+            </w:r>
             <w:r>
               <w:rPr>
                 <w:rFonts w:ascii="Arial" w:eastAsia="Times New Roman" w:hAnsi="Arial" w:cs="Arial"/>
@@ -4921,16 +4911,16 @@
                 <w:szCs w:val="24"/>
                 <w:lang w:eastAsia="es-419"/>
               </w:rPr>
-              <w:t xml:space="preserve"> Win</w:t>
-            </w:r>
-            <w:r>
-              <w:rPr>
-                <w:rFonts w:ascii="Arial" w:eastAsia="Times New Roman" w:hAnsi="Arial" w:cs="Arial"/>
-                <w:sz w:val="24"/>
-                <w:szCs w:val="24"/>
-                <w:lang w:eastAsia="es-419"/>
-              </w:rPr>
-              <w:t>+2</w:t>
+              <w:t xml:space="preserve"> </w:t>
+            </w:r>
+            <w:r>
+              <w:rPr>
+                <w:rFonts w:ascii="Arial" w:eastAsia="Times New Roman" w:hAnsi="Arial" w:cs="Arial"/>
+                <w:sz w:val="24"/>
+                <w:szCs w:val="24"/>
+                <w:lang w:eastAsia="es-419"/>
+              </w:rPr>
+              <w:t>16</w:t>
             </w:r>
             <w:r>
               <w:rPr>
@@ -4974,7 +4964,25 @@
                 <w:szCs w:val="24"/>
                 <w:lang w:eastAsia="es-419"/>
               </w:rPr>
-              <w:t>Salida de datos.</w:t>
+              <w:t>Salida de datos</w:t>
+            </w:r>
+            <w:r>
+              <w:rPr>
+                <w:rFonts w:ascii="Arial" w:eastAsia="Times New Roman" w:hAnsi="Arial" w:cs="Arial"/>
+                <w:sz w:val="24"/>
+                <w:szCs w:val="24"/>
+                <w:lang w:eastAsia="es-419"/>
+              </w:rPr>
+              <w:t xml:space="preserve"> truncada a 19 bits</w:t>
+            </w:r>
+            <w:r>
+              <w:rPr>
+                <w:rFonts w:ascii="Arial" w:eastAsia="Times New Roman" w:hAnsi="Arial" w:cs="Arial"/>
+                <w:sz w:val="24"/>
+                <w:szCs w:val="24"/>
+                <w:lang w:eastAsia="es-419"/>
+              </w:rPr>
+              <w:t>.</w:t>
             </w:r>
             <w:r>
               <w:rPr>
@@ -6390,27 +6398,25 @@
                 <w:szCs w:val="24"/>
                 <w:lang w:eastAsia="es-419"/>
               </w:rPr>
-              <w:t>), log2(</w:t>
-            </w:r>
-            <w:proofErr w:type="spellStart"/>
-            <w:r>
-              <w:rPr>
-                <w:rFonts w:ascii="Arial" w:eastAsia="Times New Roman" w:hAnsi="Arial" w:cs="Arial"/>
-                <w:sz w:val="24"/>
-                <w:szCs w:val="24"/>
-                <w:lang w:eastAsia="es-419"/>
-              </w:rPr>
-              <w:t>Num_coef</w:t>
-            </w:r>
-            <w:proofErr w:type="spellEnd"/>
-            <w:r>
-              <w:rPr>
-                <w:rFonts w:ascii="Arial" w:eastAsia="Times New Roman" w:hAnsi="Arial" w:cs="Arial"/>
-                <w:sz w:val="24"/>
-                <w:szCs w:val="24"/>
-                <w:lang w:eastAsia="es-419"/>
-              </w:rPr>
-              <w:t>)-1]</w:t>
+              <w:t>),</w:t>
+            </w:r>
+            <w:r>
+              <w:rPr>
+                <w:rFonts w:ascii="Arial" w:eastAsia="Times New Roman" w:hAnsi="Arial" w:cs="Arial"/>
+                <w:sz w:val="24"/>
+                <w:szCs w:val="24"/>
+                <w:lang w:eastAsia="es-419"/>
+              </w:rPr>
+              <w:t xml:space="preserve"> 0</w:t>
+            </w:r>
+            <w:r>
+              <w:rPr>
+                <w:rFonts w:ascii="Arial" w:eastAsia="Times New Roman" w:hAnsi="Arial" w:cs="Arial"/>
+                <w:sz w:val="24"/>
+                <w:szCs w:val="24"/>
+                <w:lang w:eastAsia="es-419"/>
+              </w:rPr>
+              <w:t>]</w:t>
             </w:r>
           </w:p>
         </w:tc>
@@ -7319,7 +7325,6 @@
                 <w:szCs w:val="24"/>
                 <w:lang w:eastAsia="es-419"/>
               </w:rPr>
-              <w:lastRenderedPageBreak/>
               <w:t>Num_coef</w:t>
             </w:r>
             <w:proofErr w:type="spellEnd"/>
@@ -7415,6 +7420,7 @@
                 <w:szCs w:val="24"/>
                 <w:lang w:eastAsia="es-419"/>
               </w:rPr>
+              <w:lastRenderedPageBreak/>
               <w:t>INTERFAZ</w:t>
             </w:r>
             <w:r>
@@ -8124,27 +8130,25 @@
                 <w:szCs w:val="24"/>
                 <w:lang w:eastAsia="es-419"/>
               </w:rPr>
-              <w:t>, log2(</w:t>
-            </w:r>
-            <w:proofErr w:type="spellStart"/>
-            <w:r>
-              <w:rPr>
-                <w:rFonts w:ascii="Arial" w:eastAsia="Times New Roman" w:hAnsi="Arial" w:cs="Arial"/>
-                <w:sz w:val="24"/>
-                <w:szCs w:val="24"/>
-                <w:lang w:eastAsia="es-419"/>
-              </w:rPr>
-              <w:t>Num_coef</w:t>
-            </w:r>
-            <w:proofErr w:type="spellEnd"/>
-            <w:r>
-              <w:rPr>
-                <w:rFonts w:ascii="Arial" w:eastAsia="Times New Roman" w:hAnsi="Arial" w:cs="Arial"/>
-                <w:sz w:val="24"/>
-                <w:szCs w:val="24"/>
-                <w:lang w:eastAsia="es-419"/>
-              </w:rPr>
-              <w:t>)-1]</w:t>
+              <w:t xml:space="preserve">, </w:t>
+            </w:r>
+            <w:r>
+              <w:rPr>
+                <w:rFonts w:ascii="Arial" w:eastAsia="Times New Roman" w:hAnsi="Arial" w:cs="Arial"/>
+                <w:sz w:val="24"/>
+                <w:szCs w:val="24"/>
+                <w:lang w:eastAsia="es-419"/>
+              </w:rPr>
+              <w:t>0</w:t>
+            </w:r>
+            <w:r>
+              <w:rPr>
+                <w:rFonts w:ascii="Arial" w:eastAsia="Times New Roman" w:hAnsi="Arial" w:cs="Arial"/>
+                <w:sz w:val="24"/>
+                <w:szCs w:val="24"/>
+                <w:lang w:eastAsia="es-419"/>
+              </w:rPr>
+              <w:t>]</w:t>
             </w:r>
           </w:p>
         </w:tc>
@@ -8308,6 +8312,7 @@
                 <w:lang w:val="es-419" w:eastAsia="es-419"/>
               </w:rPr>
             </w:pPr>
+            <w:proofErr w:type="gramStart"/>
             <w:r>
               <w:rPr>
                 <w:rFonts w:ascii="Arial" w:eastAsia="Times New Roman" w:hAnsi="Arial" w:cs="Arial"/>
@@ -8318,6 +8323,7 @@
               <w:t>S[</w:t>
             </w:r>
             <w:proofErr w:type="spellStart"/>
+            <w:proofErr w:type="gramEnd"/>
             <w:r>
               <w:rPr>
                 <w:rFonts w:ascii="Arial" w:eastAsia="Times New Roman" w:hAnsi="Arial" w:cs="Arial"/>
@@ -8528,6 +8534,7 @@
                 <w:lang w:val="es-419" w:eastAsia="es-419"/>
               </w:rPr>
             </w:pPr>
+            <w:proofErr w:type="gramStart"/>
             <w:r>
               <w:rPr>
                 <w:rFonts w:ascii="Arial" w:eastAsia="Times New Roman" w:hAnsi="Arial" w:cs="Arial"/>
@@ -8538,6 +8545,7 @@
               <w:t>S[</w:t>
             </w:r>
             <w:proofErr w:type="spellStart"/>
+            <w:proofErr w:type="gramEnd"/>
             <w:r>
               <w:rPr>
                 <w:rFonts w:ascii="Arial" w:eastAsia="Times New Roman" w:hAnsi="Arial" w:cs="Arial"/>
@@ -9885,6 +9893,7 @@
                 <w:lang w:eastAsia="es-419"/>
               </w:rPr>
             </w:pPr>
+            <w:proofErr w:type="gramStart"/>
             <w:r>
               <w:rPr>
                 <w:rFonts w:ascii="Arial" w:eastAsia="Times New Roman" w:hAnsi="Arial" w:cs="Arial"/>
@@ -9895,6 +9904,7 @@
               <w:t>S[</w:t>
             </w:r>
             <w:proofErr w:type="spellStart"/>
+            <w:proofErr w:type="gramEnd"/>
             <w:r>
               <w:rPr>
                 <w:rFonts w:ascii="Arial" w:eastAsia="Times New Roman" w:hAnsi="Arial" w:cs="Arial"/>
@@ -10064,6 +10074,7 @@
                 <w:lang w:eastAsia="es-419"/>
               </w:rPr>
             </w:pPr>
+            <w:proofErr w:type="gramStart"/>
             <w:r>
               <w:rPr>
                 <w:rFonts w:ascii="Arial" w:eastAsia="Times New Roman" w:hAnsi="Arial" w:cs="Arial"/>
@@ -10074,6 +10085,7 @@
               <w:t>S[</w:t>
             </w:r>
             <w:proofErr w:type="spellStart"/>
+            <w:proofErr w:type="gramEnd"/>
             <w:r>
               <w:rPr>
                 <w:rFonts w:ascii="Arial" w:eastAsia="Times New Roman" w:hAnsi="Arial" w:cs="Arial"/>
@@ -10257,6 +10269,7 @@
                 <w:lang w:val="es-419" w:eastAsia="es-419"/>
               </w:rPr>
             </w:pPr>
+            <w:proofErr w:type="gramStart"/>
             <w:r>
               <w:rPr>
                 <w:rFonts w:ascii="Arial" w:eastAsia="Times New Roman" w:hAnsi="Arial" w:cs="Arial"/>
@@ -10267,6 +10280,7 @@
               <w:t>S[</w:t>
             </w:r>
             <w:proofErr w:type="spellStart"/>
+            <w:proofErr w:type="gramEnd"/>
             <w:r>
               <w:rPr>
                 <w:rFonts w:ascii="Arial" w:eastAsia="Times New Roman" w:hAnsi="Arial" w:cs="Arial"/>
@@ -10284,7 +10298,16 @@
                 <w:szCs w:val="24"/>
                 <w:lang w:eastAsia="es-419"/>
               </w:rPr>
-              <w:t>, Win+Wc-1</w:t>
+              <w:t>, Win+Wc-</w:t>
+            </w:r>
+            <w:r>
+              <w:rPr>
+                <w:rFonts w:ascii="Arial" w:eastAsia="Times New Roman" w:hAnsi="Arial" w:cs="Arial"/>
+                <w:sz w:val="24"/>
+                <w:szCs w:val="24"/>
+                <w:lang w:eastAsia="es-419"/>
+              </w:rPr>
+              <w:t>3</w:t>
             </w:r>
             <w:r>
               <w:rPr>
@@ -10315,7 +10338,7 @@
               <w:jc w:val="center"/>
               <w:textAlignment w:val="baseline"/>
               <w:rPr>
-                <w:rFonts w:ascii="Times New Roman" w:eastAsia="Times New Roman" w:hAnsi="Times New Roman" w:cs="Times New Roman"/>
+                <w:rFonts w:ascii="Arial" w:eastAsia="Times New Roman" w:hAnsi="Arial" w:cs="Arial"/>
                 <w:sz w:val="24"/>
                 <w:szCs w:val="24"/>
                 <w:lang w:val="es-419" w:eastAsia="es-419"/>
@@ -10328,19 +10351,8 @@
                 <w:szCs w:val="24"/>
                 <w:lang w:eastAsia="es-419"/>
               </w:rPr>
-              <w:t xml:space="preserve">Salida </w:t>
-            </w:r>
-            <w:proofErr w:type="spellStart"/>
-            <w:r>
-              <w:rPr>
-                <w:rFonts w:ascii="Arial" w:eastAsia="Times New Roman" w:hAnsi="Arial" w:cs="Arial"/>
-                <w:sz w:val="24"/>
-                <w:szCs w:val="24"/>
-                <w:lang w:eastAsia="es-419"/>
-              </w:rPr>
-              <w:t>Win+Wc</w:t>
-            </w:r>
-            <w:proofErr w:type="spellEnd"/>
+              <w:t>Salida filtrada con 3 bits enteros para evitar desbordamiento</w:t>
+            </w:r>
           </w:p>
         </w:tc>
       </w:tr>
@@ -11309,27 +11321,25 @@
                 <w:szCs w:val="24"/>
                 <w:lang w:eastAsia="es-419"/>
               </w:rPr>
-              <w:t>), log2(</w:t>
-            </w:r>
-            <w:proofErr w:type="spellStart"/>
-            <w:r>
-              <w:rPr>
-                <w:rFonts w:ascii="Arial" w:eastAsia="Times New Roman" w:hAnsi="Arial" w:cs="Arial"/>
-                <w:sz w:val="24"/>
-                <w:szCs w:val="24"/>
-                <w:lang w:eastAsia="es-419"/>
-              </w:rPr>
-              <w:t>Num_coef</w:t>
-            </w:r>
-            <w:proofErr w:type="spellEnd"/>
-            <w:r>
-              <w:rPr>
-                <w:rFonts w:ascii="Arial" w:eastAsia="Times New Roman" w:hAnsi="Arial" w:cs="Arial"/>
-                <w:sz w:val="24"/>
-                <w:szCs w:val="24"/>
-                <w:lang w:eastAsia="es-419"/>
-              </w:rPr>
-              <w:t>)-1]</w:t>
+              <w:t xml:space="preserve">), </w:t>
+            </w:r>
+            <w:r>
+              <w:rPr>
+                <w:rFonts w:ascii="Arial" w:eastAsia="Times New Roman" w:hAnsi="Arial" w:cs="Arial"/>
+                <w:sz w:val="24"/>
+                <w:szCs w:val="24"/>
+                <w:lang w:eastAsia="es-419"/>
+              </w:rPr>
+              <w:t>0</w:t>
+            </w:r>
+            <w:r>
+              <w:rPr>
+                <w:rFonts w:ascii="Arial" w:eastAsia="Times New Roman" w:hAnsi="Arial" w:cs="Arial"/>
+                <w:sz w:val="24"/>
+                <w:szCs w:val="24"/>
+                <w:lang w:eastAsia="es-419"/>
+              </w:rPr>
+              <w:t>]</w:t>
             </w:r>
           </w:p>
         </w:tc>
@@ -11485,6 +11495,7 @@
                 <w:lang w:val="es-419" w:eastAsia="es-419"/>
               </w:rPr>
             </w:pPr>
+            <w:proofErr w:type="gramStart"/>
             <w:r>
               <w:rPr>
                 <w:rFonts w:ascii="Arial" w:eastAsia="Times New Roman" w:hAnsi="Arial" w:cs="Arial"/>
@@ -11495,6 +11506,7 @@
               <w:t>S[</w:t>
             </w:r>
             <w:proofErr w:type="spellStart"/>
+            <w:proofErr w:type="gramEnd"/>
             <w:r>
               <w:rPr>
                 <w:rFonts w:ascii="Arial" w:eastAsia="Times New Roman" w:hAnsi="Arial" w:cs="Arial"/>
@@ -11556,7 +11568,7 @@
                 <w:szCs w:val="24"/>
                 <w:lang w:eastAsia="es-419"/>
               </w:rPr>
-              <w:t>Entrada de validación de datos</w:t>
+              <w:t>Salida de la ROM</w:t>
             </w:r>
             <w:r>
               <w:rPr>
@@ -11632,16 +11644,7 @@
           <w:szCs w:val="24"/>
           <w:lang w:eastAsia="es-419"/>
         </w:rPr>
-        <w:t>SEC_FILTER</w:t>
-      </w:r>
-      <w:r>
-        <w:rPr>
-          <w:rFonts w:ascii="Arial" w:eastAsia="Times New Roman" w:hAnsi="Arial" w:cs="Arial"/>
-          <w:sz w:val="24"/>
-          <w:szCs w:val="24"/>
-          <w:lang w:eastAsia="es-419"/>
-        </w:rPr>
-        <w:t>:</w:t>
+        <w:t>SEC_FILTER:</w:t>
       </w:r>
     </w:p>
     <w:p>
@@ -11655,6 +11658,9 @@
         </w:rPr>
       </w:pPr>
       <w:r>
+        <w:rPr>
+          <w:noProof/>
+        </w:rPr>
         <w:drawing>
           <wp:inline distT="0" distB="0" distL="0" distR="0" wp14:anchorId="5E213F4B" wp14:editId="17B0F362">
             <wp:extent cx="2777074" cy="3969327"/>
@@ -11727,10 +11733,12 @@
     <w:p>
       <w:r>
         <w:tab/>
-        <w:t>Para la estima</w:t>
-      </w:r>
-      <w:r>
-        <w:t>r los recursos se tiene en cuenta los bits utilizados en cada modulo del sistema y sus registros:</w:t>
+      </w:r>
+      <w:r>
+        <w:t>Para estimar</w:t>
+      </w:r>
+      <w:r>
+        <w:t xml:space="preserve"> los recursos se tiene en cuenta los bits utilizados en cada modulo del sistema y sus registros:</w:t>
       </w:r>
     </w:p>
     <w:p>
@@ -11770,7 +11778,13 @@
         </w:numPr>
       </w:pPr>
       <w:r>
-        <w:t>La memoria ROM es de 18bits por lo que se estiman 18 Les.</w:t>
+        <w:t xml:space="preserve">La memoria ROM </w:t>
+      </w:r>
+      <w:r>
+        <w:t>se implementará dentro de una memoria M9K para reducir la lógica del sistema</w:t>
+      </w:r>
+      <w:r>
+        <w:t>.</w:t>
       </w:r>
     </w:p>
     <w:p>
@@ -11886,6 +11900,9 @@
         </w:rPr>
       </w:pPr>
       <w:r>
+        <w:rPr>
+          <w:noProof/>
+        </w:rPr>
         <w:drawing>
           <wp:inline distT="0" distB="0" distL="0" distR="0" wp14:anchorId="37E8249B" wp14:editId="71C43E74">
             <wp:extent cx="2639291" cy="2937649"/>
@@ -12017,6 +12034,9 @@
         </w:rPr>
       </w:pPr>
       <w:r>
+        <w:rPr>
+          <w:noProof/>
+        </w:rPr>
         <w:drawing>
           <wp:inline distT="0" distB="0" distL="0" distR="0" wp14:anchorId="08D1B040" wp14:editId="6D0A54F9">
             <wp:extent cx="2759169" cy="3304309"/>
@@ -12089,7 +12109,13 @@
     <w:p>
       <w:r>
         <w:tab/>
-        <w:t xml:space="preserve">Este modulo se implementó con lógica por lo que </w:t>
+        <w:t xml:space="preserve">Este </w:t>
+      </w:r>
+      <w:r>
+        <w:t>módulo</w:t>
+      </w:r>
+      <w:r>
+        <w:t xml:space="preserve"> se implementó con lógica por lo que </w:t>
       </w:r>
       <w:r>
         <w:t>está</w:t>
@@ -12163,6 +12189,9 @@
         </w:rPr>
       </w:pPr>
       <w:r>
+        <w:rPr>
+          <w:noProof/>
+        </w:rPr>
         <w:drawing>
           <wp:inline distT="0" distB="0" distL="0" distR="0" wp14:anchorId="7157555B" wp14:editId="1BABA5D0">
             <wp:extent cx="3055912" cy="3629891"/>
@@ -12280,6 +12309,9 @@
         <w:jc w:val="center"/>
       </w:pPr>
       <w:r>
+        <w:rPr>
+          <w:noProof/>
+        </w:rPr>
         <w:drawing>
           <wp:inline distT="0" distB="0" distL="0" distR="0" wp14:anchorId="1448B6EF" wp14:editId="54062B12">
             <wp:extent cx="2833254" cy="3385122"/>
@@ -13164,31 +13196,7 @@
           <w:sz w:val="24"/>
           <w:szCs w:val="24"/>
         </w:rPr>
-        <w:t xml:space="preserve">. </w:t>
-      </w:r>
-      <w:r>
-        <w:rPr>
-          <w:rFonts w:ascii="Arial" w:hAnsi="Arial" w:cs="Arial"/>
-          <w:sz w:val="24"/>
-          <w:szCs w:val="24"/>
-        </w:rPr>
-        <w:t>Des</w:t>
-      </w:r>
-      <w:r>
-        <w:rPr>
-          <w:rFonts w:ascii="Arial" w:hAnsi="Arial" w:cs="Arial"/>
-          <w:sz w:val="24"/>
-          <w:szCs w:val="24"/>
-        </w:rPr>
-        <w:t>d</w:t>
-      </w:r>
-      <w:r>
-        <w:rPr>
-          <w:rFonts w:ascii="Arial" w:hAnsi="Arial" w:cs="Arial"/>
-          <w:sz w:val="24"/>
-          <w:szCs w:val="24"/>
-        </w:rPr>
-        <w:t>e comparar el modelo ideal con el modelo cuantificado con precisión completa, a obtener la respuesta ante el impulso y realizar un barrido en frecuencia.</w:t>
+        <w:t>. Desde comparar el modelo ideal con el modelo cuantificado con precisión completa, a obtener la respuesta ante el impulso y realizar un barrido en frecuencia.</w:t>
       </w:r>
     </w:p>
     <w:p>
@@ -13293,8 +13301,13 @@
       <w:r>
         <w:t xml:space="preserve">. </w:t>
       </w:r>
-      <w:r>
-        <w:t xml:space="preserve">Zoom de la simulación de </w:t>
+      <w:proofErr w:type="gramStart"/>
+      <w:r>
+        <w:t>Zoom</w:t>
+      </w:r>
+      <w:proofErr w:type="gramEnd"/>
+      <w:r>
+        <w:t xml:space="preserve"> de la simulación de </w:t>
       </w:r>
       <w:proofErr w:type="spellStart"/>
       <w:r>
@@ -13635,15 +13648,7 @@
           <w:szCs w:val="24"/>
         </w:rPr>
         <w:tab/>
-        <w:t xml:space="preserve">Para </w:t>
-      </w:r>
-      <w:r>
-        <w:rPr>
-          <w:rFonts w:ascii="Arial" w:hAnsi="Arial" w:cs="Arial"/>
-          <w:sz w:val="24"/>
-          <w:szCs w:val="24"/>
-        </w:rPr>
-        <w:t xml:space="preserve">la verificación de los módulos se generaron los </w:t>
+        <w:t xml:space="preserve">Para la verificación de los módulos se generaron los </w:t>
       </w:r>
       <w:proofErr w:type="spellStart"/>
       <w:r>
@@ -13777,23 +13782,7 @@
           <w:sz w:val="24"/>
           <w:szCs w:val="24"/>
         </w:rPr>
-        <w:t xml:space="preserve"> al aumentar la frecuencia </w:t>
-      </w:r>
-      <w:r>
-        <w:rPr>
-          <w:rFonts w:ascii="Arial" w:hAnsi="Arial" w:cs="Arial"/>
-          <w:sz w:val="24"/>
-          <w:szCs w:val="24"/>
-        </w:rPr>
-        <w:t>de señal</w:t>
-      </w:r>
-      <w:r>
-        <w:rPr>
-          <w:rFonts w:ascii="Arial" w:hAnsi="Arial" w:cs="Arial"/>
-          <w:sz w:val="24"/>
-          <w:szCs w:val="24"/>
-        </w:rPr>
-        <w:t>.</w:t>
+        <w:t xml:space="preserve"> al aumentar la frecuencia de señal.</w:t>
       </w:r>
     </w:p>
     <w:p>
@@ -13817,16 +13806,7 @@
           <w:szCs w:val="24"/>
           <w:lang w:val="es-419"/>
         </w:rPr>
-        <w:t>Testbench</w:t>
-      </w:r>
-      <w:r>
-        <w:rPr>
-          <w:rFonts w:ascii="Arial" w:hAnsi="Arial" w:cs="Arial"/>
-          <w:sz w:val="24"/>
-          <w:szCs w:val="24"/>
-          <w:lang w:val="es-419"/>
-        </w:rPr>
-        <w:t xml:space="preserve"> módulo</w:t>
+        <w:t>Testbench módulo</w:t>
       </w:r>
       <w:r>
         <w:rPr>
@@ -13944,6 +13924,7 @@
       <w:r>
         <w:rPr>
           <w:rFonts w:ascii="Arial" w:hAnsi="Arial" w:cs="Arial"/>
+          <w:noProof/>
           <w:sz w:val="24"/>
           <w:szCs w:val="24"/>
         </w:rPr>
@@ -14122,6 +14103,7 @@
       <w:r>
         <w:rPr>
           <w:rFonts w:ascii="Arial" w:hAnsi="Arial" w:cs="Arial"/>
+          <w:noProof/>
           <w:sz w:val="24"/>
           <w:szCs w:val="24"/>
         </w:rPr>
@@ -14234,16 +14216,7 @@
           <w:szCs w:val="24"/>
           <w:lang w:val="es-419"/>
         </w:rPr>
-        <w:t>Testbench</w:t>
-      </w:r>
-      <w:r>
-        <w:rPr>
-          <w:rFonts w:ascii="Arial" w:hAnsi="Arial" w:cs="Arial"/>
-          <w:sz w:val="24"/>
-          <w:szCs w:val="24"/>
-          <w:lang w:val="es-419"/>
-        </w:rPr>
-        <w:t xml:space="preserve"> módulo</w:t>
+        <w:t>Testbench módulo</w:t>
       </w:r>
       <w:r>
         <w:rPr>
@@ -14398,6 +14371,7 @@
       <w:r>
         <w:rPr>
           <w:rFonts w:ascii="Arial" w:hAnsi="Arial" w:cs="Arial"/>
+          <w:noProof/>
           <w:sz w:val="24"/>
           <w:szCs w:val="24"/>
         </w:rPr>
@@ -14582,6 +14556,7 @@
       <w:r>
         <w:rPr>
           <w:rFonts w:ascii="Arial" w:hAnsi="Arial" w:cs="Arial"/>
+          <w:noProof/>
           <w:sz w:val="24"/>
           <w:szCs w:val="24"/>
         </w:rPr>
@@ -14935,16 +14910,7 @@
           <w:lang w:val="es-419"/>
         </w:rPr>
         <w:lastRenderedPageBreak/>
-        <w:t>Testbench</w:t>
-      </w:r>
-      <w:r>
-        <w:rPr>
-          <w:rFonts w:ascii="Arial" w:hAnsi="Arial" w:cs="Arial"/>
-          <w:sz w:val="24"/>
-          <w:szCs w:val="24"/>
-          <w:lang w:val="es-419"/>
-        </w:rPr>
-        <w:t xml:space="preserve"> m</w:t>
+        <w:t>Testbench m</w:t>
       </w:r>
       <w:r>
         <w:rPr>
@@ -15039,6 +15005,9 @@
         </w:rPr>
       </w:pPr>
       <w:r>
+        <w:rPr>
+          <w:noProof/>
+        </w:rPr>
         <w:drawing>
           <wp:inline distT="0" distB="0" distL="0" distR="0" wp14:anchorId="4ECC230D" wp14:editId="53A189C0">
             <wp:extent cx="5597236" cy="3188335"/>
@@ -15128,6 +15097,9 @@
         <w:tab/>
       </w:r>
       <w:r>
+        <w:rPr>
+          <w:noProof/>
+        </w:rPr>
         <w:drawing>
           <wp:inline distT="0" distB="0" distL="0" distR="0" wp14:anchorId="5B1386C7" wp14:editId="33C6FEE5">
             <wp:extent cx="5355681" cy="2923309"/>
@@ -19168,6 +19140,7 @@
   <w:style w:type="character" w:default="1" w:styleId="Fuentedeprrafopredeter">
     <w:name w:val="Default Paragraph Font"/>
     <w:uiPriority w:val="1"/>
+    <w:semiHidden/>
     <w:unhideWhenUsed/>
   </w:style>
   <w:style w:type="table" w:default="1" w:styleId="Tablanormal">
@@ -20076,12 +20049,6 @@
 </file>
 
 <file path=customXml/item1.xml><?xml version="1.0" encoding="utf-8"?>
-<p:properties xmlns:p="http://schemas.microsoft.com/office/2006/metadata/properties" xmlns:xsi="http://www.w3.org/2001/XMLSchema-instance" xmlns:pc="http://schemas.microsoft.com/office/infopath/2007/PartnerControls">
-  <documentManagement/>
-</p:properties>
-</file>
-
-<file path=customXml/item2.xml><?xml version="1.0" encoding="utf-8"?>
 <?mso-contentType ?>
 <FormTemplates xmlns="http://schemas.microsoft.com/sharepoint/v3/contenttype/forms">
   <Display>DocumentLibraryForm</Display>
@@ -20090,11 +20057,13 @@
 </FormTemplates>
 </file>
 
-<file path=customXml/item3.xml><?xml version="1.0" encoding="utf-8"?>
-<b:Sources xmlns:b="http://schemas.openxmlformats.org/officeDocument/2006/bibliography" xmlns="http://schemas.openxmlformats.org/officeDocument/2006/bibliography" SelectedStyle="\APASixthEditionOfficeOnline.xsl" StyleName="APA" Version="6"/>
+<file path=customXml/item2.xml><?xml version="1.0" encoding="utf-8"?>
+<p:properties xmlns:p="http://schemas.microsoft.com/office/2006/metadata/properties" xmlns:xsi="http://www.w3.org/2001/XMLSchema-instance" xmlns:pc="http://schemas.microsoft.com/office/infopath/2007/PartnerControls">
+  <documentManagement/>
+</p:properties>
 </file>
 
-<file path=customXml/item4.xml><?xml version="1.0" encoding="utf-8"?>
+<file path=customXml/item3.xml><?xml version="1.0" encoding="utf-8"?>
 <ct:contentTypeSchema xmlns:ct="http://schemas.microsoft.com/office/2006/metadata/contentType" xmlns:ma="http://schemas.microsoft.com/office/2006/metadata/properties/metaAttributes" ct:_="" ma:_="" ma:contentTypeName="Documento" ma:contentTypeID="0x01010039970DBAE99FCD4D9BBF0F34B0B97870" ma:contentTypeVersion="9" ma:contentTypeDescription="Crear nuevo documento." ma:contentTypeScope="" ma:versionID="ee9c509d680664bef462dabe7cdc7cf8">
   <xsd:schema xmlns:xsd="http://www.w3.org/2001/XMLSchema" xmlns:xs="http://www.w3.org/2001/XMLSchema" xmlns:p="http://schemas.microsoft.com/office/2006/metadata/properties" xmlns:ns3="13881508-23b3-4761-8281-4af27666cd04" xmlns:ns4="c9c31559-00c6-4122-800f-be23e8b5315c" targetNamespace="http://schemas.microsoft.com/office/2006/metadata/properties" ma:root="true" ma:fieldsID="21d4c1b4cd12e42fd86319224b31b586" ns3:_="" ns4:_="">
     <xsd:import namespace="13881508-23b3-4761-8281-4af27666cd04"/>
@@ -20291,7 +20260,19 @@
 </ct:contentTypeSchema>
 </file>
 
+<file path=customXml/item4.xml><?xml version="1.0" encoding="utf-8"?>
+<b:Sources xmlns:b="http://schemas.openxmlformats.org/officeDocument/2006/bibliography" xmlns="http://schemas.openxmlformats.org/officeDocument/2006/bibliography" SelectedStyle="\APASixthEditionOfficeOnline.xsl" StyleName="APA" Version="6"/>
+</file>
+
 <file path=customXml/itemProps1.xml><?xml version="1.0" encoding="utf-8"?>
+<ds:datastoreItem xmlns:ds="http://schemas.openxmlformats.org/officeDocument/2006/customXml" ds:itemID="{A83FF0FC-6CCF-4D3E-BE78-FADCE3151E69}">
+  <ds:schemaRefs>
+    <ds:schemaRef ds:uri="http://schemas.microsoft.com/sharepoint/v3/contenttype/forms"/>
+  </ds:schemaRefs>
+</ds:datastoreItem>
+</file>
+
+<file path=customXml/itemProps2.xml><?xml version="1.0" encoding="utf-8"?>
 <ds:datastoreItem xmlns:ds="http://schemas.openxmlformats.org/officeDocument/2006/customXml" ds:itemID="{C59B2EC1-28B5-479B-9ECA-48C78B2EE813}">
   <ds:schemaRefs>
     <ds:schemaRef ds:uri="http://schemas.microsoft.com/office/2006/metadata/properties"/>
@@ -20300,23 +20281,7 @@
 </ds:datastoreItem>
 </file>
 
-<file path=customXml/itemProps2.xml><?xml version="1.0" encoding="utf-8"?>
-<ds:datastoreItem xmlns:ds="http://schemas.openxmlformats.org/officeDocument/2006/customXml" ds:itemID="{A83FF0FC-6CCF-4D3E-BE78-FADCE3151E69}">
-  <ds:schemaRefs>
-    <ds:schemaRef ds:uri="http://schemas.microsoft.com/sharepoint/v3/contenttype/forms"/>
-  </ds:schemaRefs>
-</ds:datastoreItem>
-</file>
-
 <file path=customXml/itemProps3.xml><?xml version="1.0" encoding="utf-8"?>
-<ds:datastoreItem xmlns:ds="http://schemas.openxmlformats.org/officeDocument/2006/customXml" ds:itemID="{28707126-5F4B-4C1D-829C-C74778A2FB37}">
-  <ds:schemaRefs>
-    <ds:schemaRef ds:uri="http://schemas.openxmlformats.org/officeDocument/2006/bibliography"/>
-  </ds:schemaRefs>
-</ds:datastoreItem>
-</file>
-
-<file path=customXml/itemProps4.xml><?xml version="1.0" encoding="utf-8"?>
 <ds:datastoreItem xmlns:ds="http://schemas.openxmlformats.org/officeDocument/2006/customXml" ds:itemID="{FD11F282-2589-437A-9C01-6A530A707005}">
   <ds:schemaRefs>
     <ds:schemaRef ds:uri="http://schemas.microsoft.com/office/2006/metadata/contentType"/>
@@ -20333,4 +20298,12 @@
     <ds:schemaRef ds:uri="http://schemas.microsoft.com/internal/obd"/>
   </ds:schemaRefs>
 </ds:datastoreItem>
+</file>
+
+<file path=customXml/itemProps4.xml><?xml version="1.0" encoding="utf-8"?>
+<ds:datastoreItem xmlns:ds="http://schemas.openxmlformats.org/officeDocument/2006/customXml" ds:itemID="{28707126-5F4B-4C1D-829C-C74778A2FB37}">
+  <ds:schemaRefs>
+    <ds:schemaRef ds:uri="http://schemas.openxmlformats.org/officeDocument/2006/bibliography"/>
+  </ds:schemaRefs>
+</ds:datastoreItem>
 </file>
</xml_diff>

<commit_message>
commit final de la practica 4
</commit_message>
<xml_diff>
--- a/Practica4/E4_1/Capturas/Memoria/Practica_E4_PDSFPGA.docx
+++ b/Practica4/E4_1/Capturas/Memoria/Practica_E4_PDSFPGA.docx
@@ -491,7 +491,7 @@
           <w:color w:val="auto"/>
         </w:rPr>
       </w:pPr>
-      <w:bookmarkStart w:id="0" w:name="_Toc102588045"/>
+      <w:bookmarkStart w:id="0" w:name="_Toc102947348"/>
       <w:r>
         <w:rPr>
           <w:b/>
@@ -523,7 +523,7 @@
         <w:rPr>
           <w:rFonts w:eastAsiaTheme="minorEastAsia"/>
           <w:noProof/>
-          <w:lang w:val="es-419" w:eastAsia="es-419"/>
+          <w:lang w:eastAsia="es-ES"/>
         </w:rPr>
       </w:pPr>
       <w:sdt>
@@ -544,12 +544,10 @@
           </w:r>
         </w:sdtContent>
       </w:sdt>
-      <w:hyperlink w:anchor="_Toc102588045" w:history="1">
+      <w:hyperlink w:anchor="_Toc102947348" w:history="1">
         <w:r>
           <w:rPr>
             <w:rStyle w:val="Hipervnculo"/>
-            <w:b/>
-            <w:bCs/>
             <w:noProof/>
           </w:rPr>
           <w:t>ÍNDICE</w:t>
@@ -573,7 +571,7 @@
             <w:noProof/>
             <w:webHidden/>
           </w:rPr>
-          <w:instrText xml:space="preserve"> PAGEREF _Toc102588045 \h </w:instrText>
+          <w:instrText xml:space="preserve"> PAGEREF _Toc102947348 \h </w:instrText>
         </w:r>
         <w:r>
           <w:rPr>
@@ -613,15 +611,13 @@
         <w:rPr>
           <w:rFonts w:eastAsiaTheme="minorEastAsia"/>
           <w:noProof/>
-          <w:lang w:val="es-419" w:eastAsia="es-419"/>
-        </w:rPr>
-      </w:pPr>
-      <w:hyperlink w:anchor="_Toc102588046" w:history="1">
+          <w:lang w:eastAsia="es-ES"/>
+        </w:rPr>
+      </w:pPr>
+      <w:hyperlink w:anchor="_Toc102947349" w:history="1">
         <w:r>
           <w:rPr>
             <w:rStyle w:val="Hipervnculo"/>
-            <w:b/>
-            <w:bCs/>
             <w:noProof/>
           </w:rPr>
           <w:t>ÍNDICE DE FIGURAS</w:t>
@@ -645,7 +641,7 @@
             <w:noProof/>
             <w:webHidden/>
           </w:rPr>
-          <w:instrText xml:space="preserve"> PAGEREF _Toc102588046 \h </w:instrText>
+          <w:instrText xml:space="preserve"> PAGEREF _Toc102947349 \h </w:instrText>
         </w:r>
         <w:r>
           <w:rPr>
@@ -685,10 +681,10 @@
         <w:rPr>
           <w:rFonts w:eastAsiaTheme="minorEastAsia"/>
           <w:noProof/>
-          <w:lang w:val="es-419" w:eastAsia="es-419"/>
-        </w:rPr>
-      </w:pPr>
-      <w:hyperlink w:anchor="_Toc102588047" w:history="1">
+          <w:lang w:eastAsia="es-ES"/>
+        </w:rPr>
+      </w:pPr>
+      <w:hyperlink w:anchor="_Toc102947350" w:history="1">
         <w:r>
           <w:rPr>
             <w:rStyle w:val="Hipervnculo"/>
@@ -716,7 +712,7 @@
             <w:noProof/>
             <w:webHidden/>
           </w:rPr>
-          <w:instrText xml:space="preserve"> PAGEREF _Toc102588047 \h </w:instrText>
+          <w:instrText xml:space="preserve"> PAGEREF _Toc102947350 \h </w:instrText>
         </w:r>
         <w:r>
           <w:rPr>
@@ -756,10 +752,10 @@
         <w:rPr>
           <w:rFonts w:eastAsiaTheme="minorEastAsia"/>
           <w:noProof/>
-          <w:lang w:val="es-419" w:eastAsia="es-419"/>
-        </w:rPr>
-      </w:pPr>
-      <w:hyperlink w:anchor="_Toc102588048" w:history="1">
+          <w:lang w:eastAsia="es-ES"/>
+        </w:rPr>
+      </w:pPr>
+      <w:hyperlink w:anchor="_Toc102947351" w:history="1">
         <w:r>
           <w:rPr>
             <w:rStyle w:val="Hipervnculo"/>
@@ -787,7 +783,7 @@
             <w:noProof/>
             <w:webHidden/>
           </w:rPr>
-          <w:instrText xml:space="preserve"> PAGEREF _Toc102588048 \h </w:instrText>
+          <w:instrText xml:space="preserve"> PAGEREF _Toc102947351 \h </w:instrText>
         </w:r>
         <w:r>
           <w:rPr>
@@ -827,10 +823,10 @@
         <w:rPr>
           <w:rFonts w:eastAsiaTheme="minorEastAsia"/>
           <w:noProof/>
-          <w:lang w:val="es-419" w:eastAsia="es-419"/>
-        </w:rPr>
-      </w:pPr>
-      <w:hyperlink w:anchor="_Toc102588049" w:history="1">
+          <w:lang w:eastAsia="es-ES"/>
+        </w:rPr>
+      </w:pPr>
+      <w:hyperlink w:anchor="_Toc102947352" w:history="1">
         <w:r>
           <w:rPr>
             <w:rStyle w:val="Hipervnculo"/>
@@ -858,7 +854,7 @@
             <w:noProof/>
             <w:webHidden/>
           </w:rPr>
-          <w:instrText xml:space="preserve"> PAGEREF _Toc102588049 \h </w:instrText>
+          <w:instrText xml:space="preserve"> PAGEREF _Toc102947352 \h </w:instrText>
         </w:r>
         <w:r>
           <w:rPr>
@@ -898,10 +894,10 @@
         <w:rPr>
           <w:rFonts w:eastAsiaTheme="minorEastAsia"/>
           <w:noProof/>
-          <w:lang w:val="es-419" w:eastAsia="es-419"/>
-        </w:rPr>
-      </w:pPr>
-      <w:hyperlink w:anchor="_Toc102588050" w:history="1">
+          <w:lang w:eastAsia="es-ES"/>
+        </w:rPr>
+      </w:pPr>
+      <w:hyperlink w:anchor="_Toc102947353" w:history="1">
         <w:r>
           <w:rPr>
             <w:rStyle w:val="Hipervnculo"/>
@@ -929,7 +925,7 @@
             <w:noProof/>
             <w:webHidden/>
           </w:rPr>
-          <w:instrText xml:space="preserve"> PAGEREF _Toc102588050 \h </w:instrText>
+          <w:instrText xml:space="preserve"> PAGEREF _Toc102947353 \h </w:instrText>
         </w:r>
         <w:r>
           <w:rPr>
@@ -969,10 +965,10 @@
         <w:rPr>
           <w:rFonts w:eastAsiaTheme="minorEastAsia"/>
           <w:noProof/>
-          <w:lang w:val="es-419" w:eastAsia="es-419"/>
-        </w:rPr>
-      </w:pPr>
-      <w:hyperlink w:anchor="_Toc102588051" w:history="1">
+          <w:lang w:eastAsia="es-ES"/>
+        </w:rPr>
+      </w:pPr>
+      <w:hyperlink w:anchor="_Toc102947354" w:history="1">
         <w:r>
           <w:rPr>
             <w:rStyle w:val="Hipervnculo"/>
@@ -1000,7 +996,7 @@
             <w:noProof/>
             <w:webHidden/>
           </w:rPr>
-          <w:instrText xml:space="preserve"> PAGEREF _Toc102588051 \h </w:instrText>
+          <w:instrText xml:space="preserve"> PAGEREF _Toc102947354 \h </w:instrText>
         </w:r>
         <w:r>
           <w:rPr>
@@ -1040,10 +1036,10 @@
         <w:rPr>
           <w:rFonts w:eastAsiaTheme="minorEastAsia"/>
           <w:noProof/>
-          <w:lang w:val="es-419" w:eastAsia="es-419"/>
-        </w:rPr>
-      </w:pPr>
-      <w:hyperlink w:anchor="_Toc102588052" w:history="1">
+          <w:lang w:eastAsia="es-ES"/>
+        </w:rPr>
+      </w:pPr>
+      <w:hyperlink w:anchor="_Toc102947355" w:history="1">
         <w:r>
           <w:rPr>
             <w:rStyle w:val="Hipervnculo"/>
@@ -1071,7 +1067,7 @@
             <w:noProof/>
             <w:webHidden/>
           </w:rPr>
-          <w:instrText xml:space="preserve"> PAGEREF _Toc102588052 \h </w:instrText>
+          <w:instrText xml:space="preserve"> PAGEREF _Toc102947355 \h </w:instrText>
         </w:r>
         <w:r>
           <w:rPr>
@@ -1111,10 +1107,10 @@
         <w:rPr>
           <w:rFonts w:eastAsiaTheme="minorEastAsia"/>
           <w:noProof/>
-          <w:lang w:val="es-419" w:eastAsia="es-419"/>
-        </w:rPr>
-      </w:pPr>
-      <w:hyperlink w:anchor="_Toc102588053" w:history="1">
+          <w:lang w:eastAsia="es-ES"/>
+        </w:rPr>
+      </w:pPr>
+      <w:hyperlink w:anchor="_Toc102947356" w:history="1">
         <w:r>
           <w:rPr>
             <w:rStyle w:val="Hipervnculo"/>
@@ -1142,7 +1138,7 @@
             <w:noProof/>
             <w:webHidden/>
           </w:rPr>
-          <w:instrText xml:space="preserve"> PAGEREF _Toc102588053 \h </w:instrText>
+          <w:instrText xml:space="preserve"> PAGEREF _Toc102947356 \h </w:instrText>
         </w:r>
         <w:r>
           <w:rPr>
@@ -1182,10 +1178,10 @@
         <w:rPr>
           <w:rFonts w:eastAsiaTheme="minorEastAsia"/>
           <w:noProof/>
-          <w:lang w:val="es-419" w:eastAsia="es-419"/>
-        </w:rPr>
-      </w:pPr>
-      <w:hyperlink w:anchor="_Toc102588054" w:history="1">
+          <w:lang w:eastAsia="es-ES"/>
+        </w:rPr>
+      </w:pPr>
+      <w:hyperlink w:anchor="_Toc102947357" w:history="1">
         <w:r>
           <w:rPr>
             <w:rStyle w:val="Hipervnculo"/>
@@ -1213,7 +1209,7 @@
             <w:noProof/>
             <w:webHidden/>
           </w:rPr>
-          <w:instrText xml:space="preserve"> PAGEREF _Toc102588054 \h </w:instrText>
+          <w:instrText xml:space="preserve"> PAGEREF _Toc102947357 \h </w:instrText>
         </w:r>
         <w:r>
           <w:rPr>
@@ -1253,10 +1249,10 @@
         <w:rPr>
           <w:rFonts w:eastAsiaTheme="minorEastAsia"/>
           <w:noProof/>
-          <w:lang w:val="es-419" w:eastAsia="es-419"/>
-        </w:rPr>
-      </w:pPr>
-      <w:hyperlink w:anchor="_Toc102588055" w:history="1">
+          <w:lang w:eastAsia="es-ES"/>
+        </w:rPr>
+      </w:pPr>
+      <w:hyperlink w:anchor="_Toc102947358" w:history="1">
         <w:r>
           <w:rPr>
             <w:rStyle w:val="Hipervnculo"/>
@@ -1284,7 +1280,7 @@
             <w:noProof/>
             <w:webHidden/>
           </w:rPr>
-          <w:instrText xml:space="preserve"> PAGEREF _Toc102588055 \h </w:instrText>
+          <w:instrText xml:space="preserve"> PAGEREF _Toc102947358 \h </w:instrText>
         </w:r>
         <w:r>
           <w:rPr>
@@ -1304,7 +1300,7 @@
             <w:noProof/>
             <w:webHidden/>
           </w:rPr>
-          <w:t>18</w:t>
+          <w:t>17</w:t>
         </w:r>
         <w:r>
           <w:rPr>
@@ -1342,7 +1338,7 @@
           <w:color w:val="auto"/>
         </w:rPr>
       </w:pPr>
-      <w:bookmarkStart w:id="1" w:name="_Toc102588046"/>
+      <w:bookmarkStart w:id="1" w:name="_Toc102947349"/>
       <w:r>
         <w:rPr>
           <w:b/>
@@ -1375,7 +1371,7 @@
           <w:noProof/>
           <w:sz w:val="22"/>
           <w:szCs w:val="22"/>
-          <w:lang w:val="es-419" w:eastAsia="es-419"/>
+          <w:lang w:eastAsia="es-ES"/>
         </w:rPr>
       </w:pPr>
       <w:r>
@@ -1387,7 +1383,7 @@
       <w:r>
         <w:fldChar w:fldCharType="separate"/>
       </w:r>
-      <w:hyperlink w:anchor="_Toc102588056" w:history="1">
+      <w:hyperlink w:anchor="_Toc102947366" w:history="1">
         <w:r>
           <w:rPr>
             <w:rStyle w:val="Hipervnculo"/>
@@ -1414,7 +1410,7 @@
             <w:noProof/>
             <w:webHidden/>
           </w:rPr>
-          <w:instrText xml:space="preserve"> PAGEREF _Toc102588056 \h </w:instrText>
+          <w:instrText xml:space="preserve"> PAGEREF _Toc102947366 \h </w:instrText>
         </w:r>
         <w:r>
           <w:rPr>
@@ -1458,10 +1454,10 @@
           <w:noProof/>
           <w:sz w:val="22"/>
           <w:szCs w:val="22"/>
-          <w:lang w:val="es-419" w:eastAsia="es-419"/>
-        </w:rPr>
-      </w:pPr>
-      <w:hyperlink w:anchor="_Toc102588057" w:history="1">
+          <w:lang w:eastAsia="es-ES"/>
+        </w:rPr>
+      </w:pPr>
+      <w:hyperlink w:anchor="_Toc102947367" w:history="1">
         <w:r>
           <w:rPr>
             <w:rStyle w:val="Hipervnculo"/>
@@ -1488,7 +1484,7 @@
             <w:noProof/>
             <w:webHidden/>
           </w:rPr>
-          <w:instrText xml:space="preserve"> PAGEREF _Toc102588057 \h </w:instrText>
+          <w:instrText xml:space="preserve"> PAGEREF _Toc102947367 \h </w:instrText>
         </w:r>
         <w:r>
           <w:rPr>
@@ -1532,10 +1528,10 @@
           <w:noProof/>
           <w:sz w:val="22"/>
           <w:szCs w:val="22"/>
-          <w:lang w:val="es-419" w:eastAsia="es-419"/>
-        </w:rPr>
-      </w:pPr>
-      <w:hyperlink w:anchor="_Toc102588058" w:history="1">
+          <w:lang w:eastAsia="es-ES"/>
+        </w:rPr>
+      </w:pPr>
+      <w:hyperlink w:anchor="_Toc102947368" w:history="1">
         <w:r>
           <w:rPr>
             <w:rStyle w:val="Hipervnculo"/>
@@ -1562,7 +1558,7 @@
             <w:noProof/>
             <w:webHidden/>
           </w:rPr>
-          <w:instrText xml:space="preserve"> PAGEREF _Toc102588058 \h </w:instrText>
+          <w:instrText xml:space="preserve"> PAGEREF _Toc102947368 \h </w:instrText>
         </w:r>
         <w:r>
           <w:rPr>
@@ -1606,10 +1602,10 @@
           <w:noProof/>
           <w:sz w:val="22"/>
           <w:szCs w:val="22"/>
-          <w:lang w:val="es-419" w:eastAsia="es-419"/>
-        </w:rPr>
-      </w:pPr>
-      <w:hyperlink w:anchor="_Toc102588059" w:history="1">
+          <w:lang w:eastAsia="es-ES"/>
+        </w:rPr>
+      </w:pPr>
+      <w:hyperlink w:anchor="_Toc102947369" w:history="1">
         <w:r>
           <w:rPr>
             <w:rStyle w:val="Hipervnculo"/>
@@ -1636,7 +1632,7 @@
             <w:noProof/>
             <w:webHidden/>
           </w:rPr>
-          <w:instrText xml:space="preserve"> PAGEREF _Toc102588059 \h </w:instrText>
+          <w:instrText xml:space="preserve"> PAGEREF _Toc102947369 \h </w:instrText>
         </w:r>
         <w:r>
           <w:rPr>
@@ -1680,10 +1676,10 @@
           <w:noProof/>
           <w:sz w:val="22"/>
           <w:szCs w:val="22"/>
-          <w:lang w:val="es-419" w:eastAsia="es-419"/>
-        </w:rPr>
-      </w:pPr>
-      <w:hyperlink w:anchor="_Toc102588060" w:history="1">
+          <w:lang w:eastAsia="es-ES"/>
+        </w:rPr>
+      </w:pPr>
+      <w:hyperlink w:anchor="_Toc102947370" w:history="1">
         <w:r>
           <w:rPr>
             <w:rStyle w:val="Hipervnculo"/>
@@ -1710,7 +1706,7 @@
             <w:noProof/>
             <w:webHidden/>
           </w:rPr>
-          <w:instrText xml:space="preserve"> PAGEREF _Toc102588060 \h </w:instrText>
+          <w:instrText xml:space="preserve"> PAGEREF _Toc102947370 \h </w:instrText>
         </w:r>
         <w:r>
           <w:rPr>
@@ -1754,10 +1750,10 @@
           <w:noProof/>
           <w:sz w:val="22"/>
           <w:szCs w:val="22"/>
-          <w:lang w:val="es-419" w:eastAsia="es-419"/>
-        </w:rPr>
-      </w:pPr>
-      <w:hyperlink w:anchor="_Toc102588061" w:history="1">
+          <w:lang w:eastAsia="es-ES"/>
+        </w:rPr>
+      </w:pPr>
+      <w:hyperlink w:anchor="_Toc102947371" w:history="1">
         <w:r>
           <w:rPr>
             <w:rStyle w:val="Hipervnculo"/>
@@ -1784,7 +1780,7 @@
             <w:noProof/>
             <w:webHidden/>
           </w:rPr>
-          <w:instrText xml:space="preserve"> PAGEREF _Toc102588061 \h </w:instrText>
+          <w:instrText xml:space="preserve"> PAGEREF _Toc102947371 \h </w:instrText>
         </w:r>
         <w:r>
           <w:rPr>
@@ -1828,10 +1824,10 @@
           <w:noProof/>
           <w:sz w:val="22"/>
           <w:szCs w:val="22"/>
-          <w:lang w:val="es-419" w:eastAsia="es-419"/>
-        </w:rPr>
-      </w:pPr>
-      <w:hyperlink w:anchor="_Toc102588062" w:history="1">
+          <w:lang w:eastAsia="es-ES"/>
+        </w:rPr>
+      </w:pPr>
+      <w:hyperlink w:anchor="_Toc102947372" w:history="1">
         <w:r>
           <w:rPr>
             <w:rStyle w:val="Hipervnculo"/>
@@ -1858,7 +1854,7 @@
             <w:noProof/>
             <w:webHidden/>
           </w:rPr>
-          <w:instrText xml:space="preserve"> PAGEREF _Toc102588062 \h </w:instrText>
+          <w:instrText xml:space="preserve"> PAGEREF _Toc102947372 \h </w:instrText>
         </w:r>
         <w:r>
           <w:rPr>
@@ -1902,10 +1898,10 @@
           <w:noProof/>
           <w:sz w:val="22"/>
           <w:szCs w:val="22"/>
-          <w:lang w:val="es-419" w:eastAsia="es-419"/>
-        </w:rPr>
-      </w:pPr>
-      <w:hyperlink w:anchor="_Toc102588063" w:history="1">
+          <w:lang w:eastAsia="es-ES"/>
+        </w:rPr>
+      </w:pPr>
+      <w:hyperlink w:anchor="_Toc102947373" w:history="1">
         <w:r>
           <w:rPr>
             <w:rStyle w:val="Hipervnculo"/>
@@ -1932,7 +1928,7 @@
             <w:noProof/>
             <w:webHidden/>
           </w:rPr>
-          <w:instrText xml:space="preserve"> PAGEREF _Toc102588063 \h </w:instrText>
+          <w:instrText xml:space="preserve"> PAGEREF _Toc102947373 \h </w:instrText>
         </w:r>
         <w:r>
           <w:rPr>
@@ -1976,10 +1972,10 @@
           <w:noProof/>
           <w:sz w:val="22"/>
           <w:szCs w:val="22"/>
-          <w:lang w:val="es-419" w:eastAsia="es-419"/>
-        </w:rPr>
-      </w:pPr>
-      <w:hyperlink w:anchor="_Toc102588064" w:history="1">
+          <w:lang w:eastAsia="es-ES"/>
+        </w:rPr>
+      </w:pPr>
+      <w:hyperlink w:anchor="_Toc102947374" w:history="1">
         <w:r>
           <w:rPr>
             <w:rStyle w:val="Hipervnculo"/>
@@ -2006,7 +2002,7 @@
             <w:noProof/>
             <w:webHidden/>
           </w:rPr>
-          <w:instrText xml:space="preserve"> PAGEREF _Toc102588064 \h </w:instrText>
+          <w:instrText xml:space="preserve"> PAGEREF _Toc102947374 \h </w:instrText>
         </w:r>
         <w:r>
           <w:rPr>
@@ -2050,10 +2046,10 @@
           <w:noProof/>
           <w:sz w:val="22"/>
           <w:szCs w:val="22"/>
-          <w:lang w:val="es-419" w:eastAsia="es-419"/>
-        </w:rPr>
-      </w:pPr>
-      <w:hyperlink w:anchor="_Toc102588065" w:history="1">
+          <w:lang w:eastAsia="es-ES"/>
+        </w:rPr>
+      </w:pPr>
+      <w:hyperlink w:anchor="_Toc102947375" w:history="1">
         <w:r>
           <w:rPr>
             <w:rStyle w:val="Hipervnculo"/>
@@ -2080,7 +2076,7 @@
             <w:noProof/>
             <w:webHidden/>
           </w:rPr>
-          <w:instrText xml:space="preserve"> PAGEREF _Toc102588065 \h </w:instrText>
+          <w:instrText xml:space="preserve"> PAGEREF _Toc102947375 \h </w:instrText>
         </w:r>
         <w:r>
           <w:rPr>
@@ -2124,10 +2120,10 @@
           <w:noProof/>
           <w:sz w:val="22"/>
           <w:szCs w:val="22"/>
-          <w:lang w:val="es-419" w:eastAsia="es-419"/>
-        </w:rPr>
-      </w:pPr>
-      <w:hyperlink w:anchor="_Toc102588066" w:history="1">
+          <w:lang w:eastAsia="es-ES"/>
+        </w:rPr>
+      </w:pPr>
+      <w:hyperlink w:anchor="_Toc102947376" w:history="1">
         <w:r>
           <w:rPr>
             <w:rStyle w:val="Hipervnculo"/>
@@ -2154,7 +2150,7 @@
             <w:noProof/>
             <w:webHidden/>
           </w:rPr>
-          <w:instrText xml:space="preserve"> PAGEREF _Toc102588066 \h </w:instrText>
+          <w:instrText xml:space="preserve"> PAGEREF _Toc102947376 \h </w:instrText>
         </w:r>
         <w:r>
           <w:rPr>
@@ -2198,10 +2194,10 @@
           <w:noProof/>
           <w:sz w:val="22"/>
           <w:szCs w:val="22"/>
-          <w:lang w:val="es-419" w:eastAsia="es-419"/>
-        </w:rPr>
-      </w:pPr>
-      <w:hyperlink w:anchor="_Toc102588067" w:history="1">
+          <w:lang w:eastAsia="es-ES"/>
+        </w:rPr>
+      </w:pPr>
+      <w:hyperlink w:anchor="_Toc102947377" w:history="1">
         <w:r>
           <w:rPr>
             <w:rStyle w:val="Hipervnculo"/>
@@ -2228,7 +2224,7 @@
             <w:noProof/>
             <w:webHidden/>
           </w:rPr>
-          <w:instrText xml:space="preserve"> PAGEREF _Toc102588067 \h </w:instrText>
+          <w:instrText xml:space="preserve"> PAGEREF _Toc102947377 \h </w:instrText>
         </w:r>
         <w:r>
           <w:rPr>
@@ -2272,10 +2268,10 @@
           <w:noProof/>
           <w:sz w:val="22"/>
           <w:szCs w:val="22"/>
-          <w:lang w:val="es-419" w:eastAsia="es-419"/>
-        </w:rPr>
-      </w:pPr>
-      <w:hyperlink w:anchor="_Toc102588068" w:history="1">
+          <w:lang w:eastAsia="es-ES"/>
+        </w:rPr>
+      </w:pPr>
+      <w:hyperlink w:anchor="_Toc102947378" w:history="1">
         <w:r>
           <w:rPr>
             <w:rStyle w:val="Hipervnculo"/>
@@ -2302,7 +2298,7 @@
             <w:noProof/>
             <w:webHidden/>
           </w:rPr>
-          <w:instrText xml:space="preserve"> PAGEREF _Toc102588068 \h </w:instrText>
+          <w:instrText xml:space="preserve"> PAGEREF _Toc102947378 \h </w:instrText>
         </w:r>
         <w:r>
           <w:rPr>
@@ -2346,10 +2342,10 @@
           <w:noProof/>
           <w:sz w:val="22"/>
           <w:szCs w:val="22"/>
-          <w:lang w:val="es-419" w:eastAsia="es-419"/>
-        </w:rPr>
-      </w:pPr>
-      <w:hyperlink w:anchor="_Toc102588069" w:history="1">
+          <w:lang w:eastAsia="es-ES"/>
+        </w:rPr>
+      </w:pPr>
+      <w:hyperlink w:anchor="_Toc102947379" w:history="1">
         <w:r>
           <w:rPr>
             <w:rStyle w:val="Hipervnculo"/>
@@ -2376,7 +2372,7 @@
             <w:noProof/>
             <w:webHidden/>
           </w:rPr>
-          <w:instrText xml:space="preserve"> PAGEREF _Toc102588069 \h </w:instrText>
+          <w:instrText xml:space="preserve"> PAGEREF _Toc102947379 \h </w:instrText>
         </w:r>
         <w:r>
           <w:rPr>
@@ -2420,10 +2416,10 @@
           <w:noProof/>
           <w:sz w:val="22"/>
           <w:szCs w:val="22"/>
-          <w:lang w:val="es-419" w:eastAsia="es-419"/>
-        </w:rPr>
-      </w:pPr>
-      <w:hyperlink w:anchor="_Toc102588070" w:history="1">
+          <w:lang w:eastAsia="es-ES"/>
+        </w:rPr>
+      </w:pPr>
+      <w:hyperlink w:anchor="_Toc102947380" w:history="1">
         <w:r>
           <w:rPr>
             <w:rStyle w:val="Hipervnculo"/>
@@ -2450,7 +2446,7 @@
             <w:noProof/>
             <w:webHidden/>
           </w:rPr>
-          <w:instrText xml:space="preserve"> PAGEREF _Toc102588070 \h </w:instrText>
+          <w:instrText xml:space="preserve"> PAGEREF _Toc102947380 \h </w:instrText>
         </w:r>
         <w:r>
           <w:rPr>
@@ -2494,10 +2490,10 @@
           <w:noProof/>
           <w:sz w:val="22"/>
           <w:szCs w:val="22"/>
-          <w:lang w:val="es-419" w:eastAsia="es-419"/>
-        </w:rPr>
-      </w:pPr>
-      <w:hyperlink w:anchor="_Toc102588071" w:history="1">
+          <w:lang w:eastAsia="es-ES"/>
+        </w:rPr>
+      </w:pPr>
+      <w:hyperlink w:anchor="_Toc102947381" w:history="1">
         <w:r>
           <w:rPr>
             <w:rStyle w:val="Hipervnculo"/>
@@ -2524,7 +2520,7 @@
             <w:noProof/>
             <w:webHidden/>
           </w:rPr>
-          <w:instrText xml:space="preserve"> PAGEREF _Toc102588071 \h </w:instrText>
+          <w:instrText xml:space="preserve"> PAGEREF _Toc102947381 \h </w:instrText>
         </w:r>
         <w:r>
           <w:rPr>
@@ -2568,16 +2564,16 @@
           <w:noProof/>
           <w:sz w:val="22"/>
           <w:szCs w:val="22"/>
-          <w:lang w:val="es-419" w:eastAsia="es-419"/>
-        </w:rPr>
-      </w:pPr>
-      <w:hyperlink w:anchor="_Toc102588072" w:history="1">
+          <w:lang w:eastAsia="es-ES"/>
+        </w:rPr>
+      </w:pPr>
+      <w:hyperlink w:anchor="_Toc102947382" w:history="1">
         <w:r>
           <w:rPr>
             <w:rStyle w:val="Hipervnculo"/>
             <w:noProof/>
           </w:rPr>
-          <w:t>Ilustración 17. Verificación de nuestro filtro compensador (entrada: sinusoidal 10KHz)</w:t>
+          <w:t>Ilustración 17. Respuesta al impulso de nuestro filtro (TOP)</w:t>
         </w:r>
         <w:r>
           <w:rPr>
@@ -2598,7 +2594,7 @@
             <w:noProof/>
             <w:webHidden/>
           </w:rPr>
-          <w:instrText xml:space="preserve"> PAGEREF _Toc102588072 \h </w:instrText>
+          <w:instrText xml:space="preserve"> PAGEREF _Toc102947382 \h </w:instrText>
         </w:r>
         <w:r>
           <w:rPr>
@@ -2618,7 +2614,7 @@
             <w:noProof/>
             <w:webHidden/>
           </w:rPr>
-          <w:t>17</w:t>
+          <w:t>16</w:t>
         </w:r>
         <w:r>
           <w:rPr>
@@ -2642,16 +2638,16 @@
           <w:noProof/>
           <w:sz w:val="22"/>
           <w:szCs w:val="22"/>
-          <w:lang w:val="es-419" w:eastAsia="es-419"/>
-        </w:rPr>
-      </w:pPr>
-      <w:hyperlink w:anchor="_Toc102588073" w:history="1">
+          <w:lang w:eastAsia="es-ES"/>
+        </w:rPr>
+      </w:pPr>
+      <w:hyperlink w:anchor="_Toc102947383" w:history="1">
         <w:r>
           <w:rPr>
             <w:rStyle w:val="Hipervnculo"/>
             <w:noProof/>
           </w:rPr>
-          <w:t>Ilustración 18. Respuesta al impulso de nuestro filtro (TOP)</w:t>
+          <w:t>Ilustración 18. Verificación de nuestro filtro compensador (entrada: sinusoidal 10KHz)</w:t>
         </w:r>
         <w:r>
           <w:rPr>
@@ -2672,7 +2668,7 @@
             <w:noProof/>
             <w:webHidden/>
           </w:rPr>
-          <w:instrText xml:space="preserve"> PAGEREF _Toc102588073 \h </w:instrText>
+          <w:instrText xml:space="preserve"> PAGEREF _Toc102947383 \h </w:instrText>
         </w:r>
         <w:r>
           <w:rPr>
@@ -2726,7 +2722,7 @@
           <w:rFonts w:ascii="Arial" w:eastAsia="Arial" w:hAnsi="Arial" w:cs="Arial"/>
         </w:rPr>
       </w:pPr>
-      <w:bookmarkStart w:id="2" w:name="_Toc102588047"/>
+      <w:bookmarkStart w:id="2" w:name="_Toc102947350"/>
       <w:r>
         <w:rPr>
           <w:rFonts w:ascii="Arial" w:eastAsia="Arial" w:hAnsi="Arial" w:cs="Arial"/>
@@ -2911,7 +2907,7 @@
         <w:pStyle w:val="Descripcin"/>
         <w:jc w:val="center"/>
       </w:pPr>
-      <w:bookmarkStart w:id="3" w:name="_Toc102588056"/>
+      <w:bookmarkStart w:id="3" w:name="_Toc102947366"/>
       <w:r>
         <w:t xml:space="preserve">Ilustración </w:t>
       </w:r>
@@ -3017,7 +3013,7 @@
           <w:szCs w:val="24"/>
         </w:rPr>
       </w:pPr>
-      <w:bookmarkStart w:id="4" w:name="_Toc102588057"/>
+      <w:bookmarkStart w:id="4" w:name="_Toc102947367"/>
       <w:r>
         <w:t xml:space="preserve">Ilustración </w:t>
       </w:r>
@@ -3313,7 +3309,7 @@
           <w:rFonts w:ascii="Arial" w:eastAsia="Arial" w:hAnsi="Arial" w:cs="Arial"/>
         </w:rPr>
       </w:pPr>
-      <w:bookmarkStart w:id="5" w:name="_Toc102588048"/>
+      <w:bookmarkStart w:id="5" w:name="_Toc102947351"/>
       <w:r>
         <w:rPr>
           <w:rFonts w:ascii="Arial" w:eastAsia="Arial" w:hAnsi="Arial" w:cs="Arial"/>
@@ -11606,7 +11602,7 @@
           <w:rFonts w:ascii="Arial" w:eastAsia="Arial" w:hAnsi="Arial" w:cs="Arial"/>
         </w:rPr>
       </w:pPr>
-      <w:bookmarkStart w:id="6" w:name="_Toc102588049"/>
+      <w:bookmarkStart w:id="6" w:name="_Toc102947352"/>
       <w:r>
         <w:rPr>
           <w:rFonts w:ascii="Arial" w:eastAsia="Arial" w:hAnsi="Arial" w:cs="Arial"/>
@@ -11662,9 +11658,9 @@
           <w:noProof/>
         </w:rPr>
         <w:drawing>
-          <wp:inline distT="0" distB="0" distL="0" distR="0" wp14:anchorId="5E213F4B" wp14:editId="1E0C1685">
-            <wp:extent cx="3983297" cy="4720281"/>
-            <wp:effectExtent l="0" t="0" r="0" b="4445"/>
+          <wp:inline distT="0" distB="0" distL="0" distR="0" wp14:anchorId="5E213F4B" wp14:editId="71D2D161">
+            <wp:extent cx="4071493" cy="4824795"/>
+            <wp:effectExtent l="0" t="0" r="5715" b="0"/>
             <wp:docPr id="1" name="Imagen 1"/>
             <wp:cNvGraphicFramePr>
               <a:graphicFrameLocks xmlns:a="http://schemas.openxmlformats.org/drawingml/2006/main" noChangeAspect="1"/>
@@ -11684,7 +11680,7 @@
                         </a:ext>
                       </a:extLst>
                     </a:blip>
-                    <a:srcRect l="17979" t="10572" r="51491" b="21963"/>
+                    <a:srcRect l="18263" t="10966" r="51453" b="22108"/>
                     <a:stretch/>
                   </pic:blipFill>
                   <pic:spPr bwMode="auto">
@@ -11716,7 +11712,7 @@
         <w:pStyle w:val="Descripcin"/>
         <w:jc w:val="center"/>
       </w:pPr>
-      <w:bookmarkStart w:id="7" w:name="_Toc102588058"/>
+      <w:bookmarkStart w:id="7" w:name="_Toc102947368"/>
       <w:r>
         <w:t xml:space="preserve">Ilustración </w:t>
       </w:r>
@@ -11817,10 +11813,10 @@
         <w:t xml:space="preserve">La memoria ROM </w:t>
       </w:r>
       <w:r>
-        <w:t>se implementará dentro de una memoria M9K para reducir la lógica del sistema</w:t>
-      </w:r>
-      <w:r>
-        <w:t>. Por eso no añade recursos adicionales</w:t>
+        <w:t xml:space="preserve">se quería implementar mediante una memoria M9K, sin embargo, tal y como se verá en el apartado de problemas encontrados, se ha tenido que implementar mediante registros </w:t>
+      </w:r>
+      <w:r>
+        <w:t>para poder cumplir con las especificaciones de frecuencia. Por lo tanto, se añaden 18 registros correspondientes a los bits de los coeficientes más la lógica del selector</w:t>
       </w:r>
       <w:r>
         <w:t>.</w:t>
@@ -11853,6 +11849,7 @@
         </w:numPr>
       </w:pPr>
       <w:r>
+        <w:lastRenderedPageBreak/>
         <w:t xml:space="preserve">En el </w:t>
       </w:r>
       <w:r>
@@ -11874,13 +11871,19 @@
         </w:numPr>
       </w:pPr>
       <w:r>
-        <w:t>Finalmente, en el módulo</w:t>
-      </w:r>
-      <w:r>
-        <w:t xml:space="preserve"> SEC_FILTER </w:t>
-      </w:r>
-      <w:r>
-        <w:t xml:space="preserve">un registro de 19 bits más el registro del </w:t>
+        <w:t xml:space="preserve">Finalmente, en </w:t>
+      </w:r>
+      <w:r>
+        <w:t xml:space="preserve">SEC_FILTER </w:t>
+      </w:r>
+      <w:r>
+        <w:t>un registro de 19 bits</w:t>
+      </w:r>
+      <w:r>
+        <w:t xml:space="preserve"> para la salida</w:t>
+      </w:r>
+      <w:r>
+        <w:t xml:space="preserve"> más el registro del </w:t>
       </w:r>
       <w:proofErr w:type="spellStart"/>
       <w:r>
@@ -11910,7 +11913,6 @@
           <w:sz w:val="24"/>
           <w:szCs w:val="24"/>
         </w:rPr>
-        <w:lastRenderedPageBreak/>
         <w:t xml:space="preserve">Recursos del </w:t>
       </w:r>
       <w:r>
@@ -11945,9 +11947,9 @@
           <w:noProof/>
         </w:rPr>
         <w:drawing>
-          <wp:inline distT="0" distB="0" distL="0" distR="0" wp14:anchorId="37E8249B" wp14:editId="0A0C7C4C">
-            <wp:extent cx="3113903" cy="3756452"/>
-            <wp:effectExtent l="0" t="0" r="0" b="0"/>
+          <wp:inline distT="0" distB="0" distL="0" distR="0" wp14:anchorId="37E8249B" wp14:editId="71E5C8CD">
+            <wp:extent cx="2710639" cy="3269974"/>
+            <wp:effectExtent l="0" t="0" r="0" b="6985"/>
             <wp:docPr id="8" name="Imagen 8"/>
             <wp:cNvGraphicFramePr>
               <a:graphicFrameLocks xmlns:a="http://schemas.openxmlformats.org/drawingml/2006/main" noChangeAspect="1"/>
@@ -11973,7 +11975,7 @@
                   <pic:spPr bwMode="auto">
                     <a:xfrm>
                       <a:off x="0" y="0"/>
-                      <a:ext cx="3164453" cy="3817433"/>
+                      <a:ext cx="2782684" cy="3356886"/>
                     </a:xfrm>
                     <a:prstGeom prst="rect">
                       <a:avLst/>
@@ -12004,7 +12006,7 @@
           <w:szCs w:val="24"/>
         </w:rPr>
       </w:pPr>
-      <w:bookmarkStart w:id="8" w:name="_Toc102588059"/>
+      <w:bookmarkStart w:id="8" w:name="_Toc102947369"/>
       <w:r>
         <w:t xml:space="preserve">Ilustración </w:t>
       </w:r>
@@ -12092,9 +12094,9 @@
           <w:noProof/>
         </w:rPr>
         <w:drawing>
-          <wp:inline distT="0" distB="0" distL="0" distR="0" wp14:anchorId="08D1B040" wp14:editId="437432A1">
-            <wp:extent cx="2837078" cy="3426940"/>
-            <wp:effectExtent l="0" t="0" r="1905" b="2540"/>
+          <wp:inline distT="0" distB="0" distL="0" distR="0" wp14:anchorId="08D1B040" wp14:editId="24BDDB95">
+            <wp:extent cx="2633074" cy="3180522"/>
+            <wp:effectExtent l="0" t="0" r="0" b="1270"/>
             <wp:docPr id="6" name="Imagen 6"/>
             <wp:cNvGraphicFramePr>
               <a:graphicFrameLocks xmlns:a="http://schemas.openxmlformats.org/drawingml/2006/main" noChangeAspect="1"/>
@@ -12114,13 +12116,13 @@
                         </a:ext>
                       </a:extLst>
                     </a:blip>
-                    <a:srcRect l="18091" t="10767" r="52265" b="22460"/>
+                    <a:srcRect l="18066" t="10839" r="52390" b="22611"/>
                     <a:stretch/>
                   </pic:blipFill>
                   <pic:spPr bwMode="auto">
                     <a:xfrm>
                       <a:off x="0" y="0"/>
-                      <a:ext cx="2872492" cy="3469717"/>
+                      <a:ext cx="2651281" cy="3202514"/>
                     </a:xfrm>
                     <a:prstGeom prst="rect">
                       <a:avLst/>
@@ -12146,7 +12148,7 @@
         <w:pStyle w:val="Descripcin"/>
         <w:jc w:val="center"/>
       </w:pPr>
-      <w:bookmarkStart w:id="9" w:name="_Toc102588060"/>
+      <w:bookmarkStart w:id="9" w:name="_Toc102947370"/>
       <w:r>
         <w:t xml:space="preserve">Ilustración </w:t>
       </w:r>
@@ -12305,7 +12307,7 @@
           <w:szCs w:val="24"/>
         </w:rPr>
       </w:pPr>
-      <w:bookmarkStart w:id="10" w:name="_Toc102588061"/>
+      <w:bookmarkStart w:id="10" w:name="_Toc102947371"/>
       <w:r>
         <w:t xml:space="preserve">Ilustración </w:t>
       </w:r>
@@ -12433,7 +12435,7 @@
         <w:pStyle w:val="Descripcin"/>
         <w:jc w:val="center"/>
       </w:pPr>
-      <w:bookmarkStart w:id="11" w:name="_Toc102588062"/>
+      <w:bookmarkStart w:id="11" w:name="_Toc102947372"/>
       <w:r>
         <w:t xml:space="preserve">Ilustración </w:t>
       </w:r>
@@ -12473,7 +12475,7 @@
           <w:rFonts w:ascii="Arial" w:eastAsia="Arial" w:hAnsi="Arial" w:cs="Arial"/>
         </w:rPr>
       </w:pPr>
-      <w:bookmarkStart w:id="12" w:name="_Toc102588050"/>
+      <w:bookmarkStart w:id="12" w:name="_Toc102947353"/>
       <w:r>
         <w:rPr>
           <w:rFonts w:ascii="Arial" w:eastAsia="Arial" w:hAnsi="Arial" w:cs="Arial"/>
@@ -12554,10 +12556,10 @@
           <w:noProof/>
         </w:rPr>
         <w:drawing>
-          <wp:inline distT="0" distB="0" distL="0" distR="0" wp14:anchorId="32D79A7C" wp14:editId="144E5B7E">
-            <wp:extent cx="4219575" cy="885825"/>
-            <wp:effectExtent l="0" t="0" r="9525" b="9525"/>
-            <wp:docPr id="9" name="Imagen 9" descr="Interfaz de usuario gráfica, Texto, Aplicación&#10;&#10;Descripción generada automáticamente"/>
+          <wp:inline distT="0" distB="0" distL="0" distR="0" wp14:anchorId="32D79A7C" wp14:editId="2F1814A7">
+            <wp:extent cx="3826565" cy="1062388"/>
+            <wp:effectExtent l="0" t="0" r="2540" b="4445"/>
+            <wp:docPr id="9" name="Imagen 9"/>
             <wp:cNvGraphicFramePr>
               <a:graphicFrameLocks xmlns:a="http://schemas.openxmlformats.org/drawingml/2006/main" noChangeAspect="1"/>
             </wp:cNvGraphicFramePr>
@@ -12565,11 +12567,17 @@
               <a:graphicData uri="http://schemas.openxmlformats.org/drawingml/2006/picture">
                 <pic:pic xmlns:pic="http://schemas.openxmlformats.org/drawingml/2006/picture">
                   <pic:nvPicPr>
-                    <pic:cNvPr id="9" name="Imagen 9" descr="Interfaz de usuario gráfica, Texto, Aplicación&#10;&#10;Descripción generada automáticamente"/>
+                    <pic:cNvPr id="9" name="Imagen 9"/>
                     <pic:cNvPicPr/>
                   </pic:nvPicPr>
                   <pic:blipFill>
-                    <a:blip r:embed="rId19"/>
+                    <a:blip r:embed="rId19">
+                      <a:extLst>
+                        <a:ext uri="{28A0092B-C50C-407E-A947-70E740481C1C}">
+                          <a14:useLocalDpi xmlns:a14="http://schemas.microsoft.com/office/drawing/2010/main" val="0"/>
+                        </a:ext>
+                      </a:extLst>
+                    </a:blip>
                     <a:stretch>
                       <a:fillRect/>
                     </a:stretch>
@@ -12577,7 +12585,7 @@
                   <pic:spPr>
                     <a:xfrm>
                       <a:off x="0" y="0"/>
-                      <a:ext cx="4219575" cy="885825"/>
+                      <a:ext cx="3862747" cy="1072433"/>
                     </a:xfrm>
                     <a:prstGeom prst="rect">
                       <a:avLst/>
@@ -12605,7 +12613,7 @@
           <w:lang w:val="es-419"/>
         </w:rPr>
       </w:pPr>
-      <w:bookmarkStart w:id="13" w:name="_Toc102588063"/>
+      <w:bookmarkStart w:id="13" w:name="_Toc102947373"/>
       <w:r>
         <w:t xml:space="preserve">Ilustración </w:t>
       </w:r>
@@ -12763,7 +12771,7 @@
           <w:szCs w:val="24"/>
           <w:lang w:eastAsia="es-419"/>
         </w:rPr>
-        <w:t>163</w:t>
+        <w:t>1</w:t>
       </w:r>
       <w:r>
         <w:rPr>
@@ -12773,7 +12781,7 @@
           <w:szCs w:val="24"/>
           <w:lang w:eastAsia="es-419"/>
         </w:rPr>
-        <w:t>.19 MHz tal y como se observa en la siguiente figura.</w:t>
+        <w:t>51</w:t>
       </w:r>
       <w:r>
         <w:rPr>
@@ -12781,6 +12789,56 @@
           <w:color w:val="000000"/>
           <w:sz w:val="24"/>
           <w:szCs w:val="24"/>
+          <w:lang w:eastAsia="es-419"/>
+        </w:rPr>
+        <w:t>.</w:t>
+      </w:r>
+      <w:r>
+        <w:rPr>
+          <w:rFonts w:ascii="Arial" w:eastAsia="Times New Roman" w:hAnsi="Arial" w:cs="Arial"/>
+          <w:color w:val="000000"/>
+          <w:sz w:val="24"/>
+          <w:szCs w:val="24"/>
+          <w:lang w:eastAsia="es-419"/>
+        </w:rPr>
+        <w:t>45</w:t>
+      </w:r>
+      <w:r>
+        <w:rPr>
+          <w:rFonts w:ascii="Arial" w:eastAsia="Times New Roman" w:hAnsi="Arial" w:cs="Arial"/>
+          <w:color w:val="000000"/>
+          <w:sz w:val="24"/>
+          <w:szCs w:val="24"/>
+          <w:lang w:eastAsia="es-419"/>
+        </w:rPr>
+        <w:t xml:space="preserve"> MHz tal y como se observa en la</w:t>
+      </w:r>
+      <w:r>
+        <w:rPr>
+          <w:rFonts w:ascii="Arial" w:eastAsia="Times New Roman" w:hAnsi="Arial" w:cs="Arial"/>
+          <w:color w:val="000000"/>
+          <w:sz w:val="24"/>
+          <w:szCs w:val="24"/>
+          <w:lang w:eastAsia="es-419"/>
+        </w:rPr>
+        <w:t xml:space="preserve"> figura 8</w:t>
+      </w:r>
+      <w:r>
+        <w:rPr>
+          <w:rFonts w:ascii="Arial" w:eastAsia="Times New Roman" w:hAnsi="Arial" w:cs="Arial"/>
+          <w:color w:val="000000"/>
+          <w:sz w:val="24"/>
+          <w:szCs w:val="24"/>
+          <w:lang w:eastAsia="es-419"/>
+        </w:rPr>
+        <w:t>.</w:t>
+      </w:r>
+      <w:r>
+        <w:rPr>
+          <w:rFonts w:ascii="Arial" w:eastAsia="Times New Roman" w:hAnsi="Arial" w:cs="Arial"/>
+          <w:color w:val="000000"/>
+          <w:sz w:val="24"/>
+          <w:szCs w:val="24"/>
           <w:lang w:val="es-419" w:eastAsia="es-419"/>
         </w:rPr>
         <w:t> </w:t>
@@ -12793,7 +12851,7 @@
           <w:rFonts w:ascii="Arial" w:eastAsia="Arial" w:hAnsi="Arial" w:cs="Arial"/>
         </w:rPr>
       </w:pPr>
-      <w:bookmarkStart w:id="14" w:name="_Toc102588051"/>
+      <w:bookmarkStart w:id="14" w:name="_Toc102947354"/>
       <w:r>
         <w:rPr>
           <w:rFonts w:ascii="Arial" w:eastAsia="Arial" w:hAnsi="Arial" w:cs="Arial"/>
@@ -12821,7 +12879,79 @@
           <w:szCs w:val="24"/>
           <w:lang w:eastAsia="es-419"/>
         </w:rPr>
-        <w:t xml:space="preserve">El camino critico es aquel en que la señal tarda más desde su ingreso hasta su destino. Mediante el </w:t>
+        <w:t xml:space="preserve">El camino critico es aquel en </w:t>
+      </w:r>
+      <w:r>
+        <w:rPr>
+          <w:rFonts w:ascii="Arial" w:eastAsia="Times New Roman" w:hAnsi="Arial" w:cs="Arial"/>
+          <w:sz w:val="24"/>
+          <w:szCs w:val="24"/>
+          <w:lang w:eastAsia="es-419"/>
+        </w:rPr>
+        <w:t xml:space="preserve">el </w:t>
+      </w:r>
+      <w:r>
+        <w:rPr>
+          <w:rFonts w:ascii="Arial" w:eastAsia="Times New Roman" w:hAnsi="Arial" w:cs="Arial"/>
+          <w:sz w:val="24"/>
+          <w:szCs w:val="24"/>
+          <w:lang w:eastAsia="es-419"/>
+        </w:rPr>
+        <w:t xml:space="preserve">que la señal </w:t>
+      </w:r>
+      <w:r>
+        <w:rPr>
+          <w:rFonts w:ascii="Arial" w:eastAsia="Times New Roman" w:hAnsi="Arial" w:cs="Arial"/>
+          <w:sz w:val="24"/>
+          <w:szCs w:val="24"/>
+          <w:lang w:eastAsia="es-419"/>
+        </w:rPr>
+        <w:t xml:space="preserve">requiere un tiempo mayor </w:t>
+      </w:r>
+      <w:r>
+        <w:rPr>
+          <w:rFonts w:ascii="Arial" w:eastAsia="Times New Roman" w:hAnsi="Arial" w:cs="Arial"/>
+          <w:sz w:val="24"/>
+          <w:szCs w:val="24"/>
+          <w:lang w:eastAsia="es-419"/>
+        </w:rPr>
+        <w:t xml:space="preserve">desde su </w:t>
+      </w:r>
+      <w:r>
+        <w:rPr>
+          <w:rFonts w:ascii="Arial" w:eastAsia="Times New Roman" w:hAnsi="Arial" w:cs="Arial"/>
+          <w:sz w:val="24"/>
+          <w:szCs w:val="24"/>
+          <w:lang w:eastAsia="es-419"/>
+        </w:rPr>
+        <w:t>salida de un registro</w:t>
+      </w:r>
+      <w:r>
+        <w:rPr>
+          <w:rFonts w:ascii="Arial" w:eastAsia="Times New Roman" w:hAnsi="Arial" w:cs="Arial"/>
+          <w:sz w:val="24"/>
+          <w:szCs w:val="24"/>
+          <w:lang w:eastAsia="es-419"/>
+        </w:rPr>
+        <w:t xml:space="preserve"> hasta su destino</w:t>
+      </w:r>
+      <w:r>
+        <w:rPr>
+          <w:rFonts w:ascii="Arial" w:eastAsia="Times New Roman" w:hAnsi="Arial" w:cs="Arial"/>
+          <w:sz w:val="24"/>
+          <w:szCs w:val="24"/>
+          <w:lang w:eastAsia="es-419"/>
+        </w:rPr>
+        <w:t xml:space="preserve"> en otro registro</w:t>
+      </w:r>
+      <w:r>
+        <w:rPr>
+          <w:rFonts w:ascii="Arial" w:eastAsia="Times New Roman" w:hAnsi="Arial" w:cs="Arial"/>
+          <w:sz w:val="24"/>
+          <w:szCs w:val="24"/>
+          <w:lang w:eastAsia="es-419"/>
+        </w:rPr>
+        <w:t xml:space="preserve">. Mediante el </w:t>
       </w:r>
       <w:proofErr w:type="spellStart"/>
       <w:r>
@@ -12897,7 +13027,7 @@
           <w:szCs w:val="24"/>
           <w:lang w:eastAsia="es-419"/>
         </w:rPr>
-        <w:t xml:space="preserve"> podremos encontrar en que parte del circuito se encuentra.</w:t>
+        <w:t xml:space="preserve"> podremos encontrar en que parte del circuito se encuentra</w:t>
       </w:r>
       <w:r>
         <w:rPr>
@@ -12905,6 +13035,26 @@
           <w:color w:val="000000"/>
           <w:sz w:val="24"/>
           <w:szCs w:val="24"/>
+          <w:lang w:eastAsia="es-419"/>
+        </w:rPr>
+        <w:t xml:space="preserve"> en nuestro diseño tal y como se observa en la siguiente figura</w:t>
+      </w:r>
+      <w:r>
+        <w:rPr>
+          <w:rFonts w:ascii="Arial" w:eastAsia="Times New Roman" w:hAnsi="Arial" w:cs="Arial"/>
+          <w:color w:val="000000"/>
+          <w:sz w:val="24"/>
+          <w:szCs w:val="24"/>
+          <w:lang w:eastAsia="es-419"/>
+        </w:rPr>
+        <w:t>.</w:t>
+      </w:r>
+      <w:r>
+        <w:rPr>
+          <w:rFonts w:ascii="Arial" w:eastAsia="Times New Roman" w:hAnsi="Arial" w:cs="Arial"/>
+          <w:color w:val="000000"/>
+          <w:sz w:val="24"/>
+          <w:szCs w:val="24"/>
           <w:lang w:val="es-419" w:eastAsia="es-419"/>
         </w:rPr>
         <w:t> </w:t>
@@ -12920,10 +13070,10 @@
           <w:noProof/>
         </w:rPr>
         <w:drawing>
-          <wp:inline distT="0" distB="0" distL="0" distR="0" wp14:anchorId="5899174D" wp14:editId="502B0644">
-            <wp:extent cx="5943600" cy="1038225"/>
-            <wp:effectExtent l="0" t="0" r="0" b="9525"/>
-            <wp:docPr id="13" name="Imagen 13" descr="Diagrama&#10;&#10;Descripción generada automáticamente"/>
+          <wp:inline distT="0" distB="0" distL="0" distR="0" wp14:anchorId="5899174D" wp14:editId="60ACEE3D">
+            <wp:extent cx="5943600" cy="989846"/>
+            <wp:effectExtent l="0" t="0" r="0" b="1270"/>
+            <wp:docPr id="13" name="Imagen 13"/>
             <wp:cNvGraphicFramePr>
               <a:graphicFrameLocks xmlns:a="http://schemas.openxmlformats.org/drawingml/2006/main" noChangeAspect="1"/>
             </wp:cNvGraphicFramePr>
@@ -12931,11 +13081,17 @@
               <a:graphicData uri="http://schemas.openxmlformats.org/drawingml/2006/picture">
                 <pic:pic xmlns:pic="http://schemas.openxmlformats.org/drawingml/2006/picture">
                   <pic:nvPicPr>
-                    <pic:cNvPr id="13" name="Imagen 13" descr="Diagrama&#10;&#10;Descripción generada automáticamente"/>
+                    <pic:cNvPr id="13" name="Imagen 13"/>
                     <pic:cNvPicPr/>
                   </pic:nvPicPr>
                   <pic:blipFill>
-                    <a:blip r:embed="rId20"/>
+                    <a:blip r:embed="rId20">
+                      <a:extLst>
+                        <a:ext uri="{28A0092B-C50C-407E-A947-70E740481C1C}">
+                          <a14:useLocalDpi xmlns:a14="http://schemas.microsoft.com/office/drawing/2010/main" val="0"/>
+                        </a:ext>
+                      </a:extLst>
+                    </a:blip>
                     <a:stretch>
                       <a:fillRect/>
                     </a:stretch>
@@ -12943,7 +13099,7 @@
                   <pic:spPr>
                     <a:xfrm>
                       <a:off x="0" y="0"/>
-                      <a:ext cx="5943600" cy="1038225"/>
+                      <a:ext cx="5943600" cy="989846"/>
                     </a:xfrm>
                     <a:prstGeom prst="rect">
                       <a:avLst/>
@@ -12961,7 +13117,7 @@
         <w:pStyle w:val="Descripcin"/>
         <w:jc w:val="center"/>
       </w:pPr>
-      <w:bookmarkStart w:id="15" w:name="_Toc102588064"/>
+      <w:bookmarkStart w:id="15" w:name="_Toc102947374"/>
       <w:r>
         <w:t xml:space="preserve">Ilustración </w:t>
       </w:r>
@@ -13035,7 +13191,7 @@
           <w:szCs w:val="24"/>
           <w:lang w:eastAsia="es-419"/>
         </w:rPr>
-        <w:t xml:space="preserve">El camino critico de nuestro módulo </w:t>
+        <w:t xml:space="preserve">El camino critico de nuestro </w:t>
       </w:r>
       <w:r>
         <w:rPr>
@@ -13044,7 +13200,7 @@
           <w:szCs w:val="24"/>
           <w:lang w:eastAsia="es-419"/>
         </w:rPr>
-        <w:t>SEC_FILTER</w:t>
+        <w:t>diseño del filtro secuencial</w:t>
       </w:r>
       <w:r>
         <w:rPr>
@@ -13053,7 +13209,7 @@
           <w:szCs w:val="24"/>
           <w:lang w:eastAsia="es-419"/>
         </w:rPr>
-        <w:t xml:space="preserve"> se encuentra en la etapa de los </w:t>
+        <w:t xml:space="preserve"> se encuentra en la señal de direccionamiento del módulo de control que nos permite </w:t>
       </w:r>
       <w:r>
         <w:rPr>
@@ -13062,7 +13218,7 @@
           <w:szCs w:val="24"/>
           <w:lang w:eastAsia="es-419"/>
         </w:rPr>
-        <w:t xml:space="preserve">registros de </w:t>
+        <w:t>seleccionar la muestra deseada del registro de desplazamiento</w:t>
       </w:r>
       <w:r>
         <w:rPr>
@@ -13071,7 +13227,7 @@
           <w:szCs w:val="24"/>
           <w:lang w:eastAsia="es-419"/>
         </w:rPr>
-        <w:t xml:space="preserve">desplazamientos y </w:t>
+        <w:t>.</w:t>
       </w:r>
       <w:r>
         <w:rPr>
@@ -13080,16 +13236,7 @@
           <w:szCs w:val="24"/>
           <w:lang w:eastAsia="es-419"/>
         </w:rPr>
-        <w:t>multiplexores</w:t>
-      </w:r>
-      <w:r>
-        <w:rPr>
-          <w:rFonts w:ascii="Arial" w:eastAsia="Times New Roman" w:hAnsi="Arial" w:cs="Arial"/>
-          <w:sz w:val="24"/>
-          <w:szCs w:val="24"/>
-          <w:lang w:eastAsia="es-419"/>
-        </w:rPr>
-        <w:t>.</w:t>
+        <w:t xml:space="preserve"> </w:t>
       </w:r>
     </w:p>
     <w:p>
@@ -13141,7 +13288,7 @@
           <w:rFonts w:ascii="Arial" w:eastAsia="Arial" w:hAnsi="Arial" w:cs="Arial"/>
         </w:rPr>
       </w:pPr>
-      <w:bookmarkStart w:id="16" w:name="_Toc102588052"/>
+      <w:bookmarkStart w:id="16" w:name="_Toc102947355"/>
       <w:r>
         <w:rPr>
           <w:rFonts w:ascii="Arial" w:eastAsia="Arial" w:hAnsi="Arial" w:cs="Arial"/>
@@ -13164,7 +13311,7 @@
           <w:rFonts w:ascii="Arial" w:hAnsi="Arial" w:cs="Arial"/>
         </w:rPr>
       </w:pPr>
-      <w:bookmarkStart w:id="17" w:name="_Toc102588053"/>
+      <w:bookmarkStart w:id="17" w:name="_Toc102947356"/>
       <w:r>
         <w:rPr>
           <w:rFonts w:ascii="Arial" w:hAnsi="Arial" w:cs="Arial"/>
@@ -13355,7 +13502,7 @@
           <w:szCs w:val="24"/>
         </w:rPr>
       </w:pPr>
-      <w:bookmarkStart w:id="18" w:name="_Toc102588065"/>
+      <w:bookmarkStart w:id="18" w:name="_Toc102947375"/>
       <w:r>
         <w:t xml:space="preserve">Ilustración </w:t>
       </w:r>
@@ -13514,7 +13661,7 @@
           <w:szCs w:val="24"/>
         </w:rPr>
       </w:pPr>
-      <w:bookmarkStart w:id="19" w:name="_Toc102588066"/>
+      <w:bookmarkStart w:id="19" w:name="_Toc102947376"/>
       <w:r>
         <w:t xml:space="preserve">Ilustración </w:t>
       </w:r>
@@ -13662,7 +13809,7 @@
           <w:szCs w:val="24"/>
         </w:rPr>
       </w:pPr>
-      <w:bookmarkStart w:id="20" w:name="_Toc102588067"/>
+      <w:bookmarkStart w:id="20" w:name="_Toc102947377"/>
       <w:r>
         <w:t xml:space="preserve">Ilustración </w:t>
       </w:r>
@@ -13699,7 +13846,7 @@
           <w:rFonts w:ascii="Arial" w:hAnsi="Arial" w:cs="Arial"/>
         </w:rPr>
       </w:pPr>
-      <w:bookmarkStart w:id="21" w:name="_Toc102588054"/>
+      <w:bookmarkStart w:id="21" w:name="_Toc102947357"/>
       <w:proofErr w:type="spellStart"/>
       <w:r>
         <w:rPr>
@@ -13986,13 +14133,30 @@
           <w:szCs w:val="24"/>
           <w:lang w:val="es-419"/>
         </w:rPr>
-        <w:t>estaba bien realizado.</w:t>
+        <w:t>estaba bien realizado</w:t>
+      </w:r>
+      <w:r>
+        <w:rPr>
+          <w:rFonts w:ascii="Arial" w:hAnsi="Arial" w:cs="Arial"/>
+          <w:sz w:val="24"/>
+          <w:szCs w:val="24"/>
+          <w:lang w:val="es-419"/>
+        </w:rPr>
+        <w:t xml:space="preserve"> y los valores guardados en la ROM son correctos</w:t>
+      </w:r>
+      <w:r>
+        <w:rPr>
+          <w:rFonts w:ascii="Arial" w:hAnsi="Arial" w:cs="Arial"/>
+          <w:sz w:val="24"/>
+          <w:szCs w:val="24"/>
+          <w:lang w:val="es-419"/>
+        </w:rPr>
+        <w:t>.</w:t>
       </w:r>
     </w:p>
     <w:p>
       <w:pPr>
         <w:pStyle w:val="Prrafodelista"/>
-        <w:jc w:val="center"/>
         <w:rPr>
           <w:rFonts w:ascii="Arial" w:hAnsi="Arial" w:cs="Arial"/>
           <w:sz w:val="24"/>
@@ -14008,10 +14172,10 @@
           <w:szCs w:val="24"/>
         </w:rPr>
         <w:drawing>
-          <wp:inline distT="0" distB="0" distL="0" distR="0" wp14:anchorId="0E3FB193" wp14:editId="0A04F7E6">
-            <wp:extent cx="5354782" cy="3111653"/>
-            <wp:effectExtent l="0" t="0" r="0" b="6985"/>
-            <wp:docPr id="19" name="Imagen 19" descr="Interfaz de usuario gráfica&#10;&#10;Descripción generada automáticamente"/>
+          <wp:inline distT="0" distB="0" distL="0" distR="0" wp14:anchorId="0E3FB193" wp14:editId="069BD7F6">
+            <wp:extent cx="5685547" cy="3030071"/>
+            <wp:effectExtent l="0" t="0" r="8890" b="8255"/>
+            <wp:docPr id="19" name="Imagen 19"/>
             <wp:cNvGraphicFramePr>
               <a:graphicFrameLocks xmlns:a="http://schemas.openxmlformats.org/drawingml/2006/main" noChangeAspect="1"/>
             </wp:cNvGraphicFramePr>
@@ -14019,11 +14183,17 @@
               <a:graphicData uri="http://schemas.openxmlformats.org/drawingml/2006/picture">
                 <pic:pic xmlns:pic="http://schemas.openxmlformats.org/drawingml/2006/picture">
                   <pic:nvPicPr>
-                    <pic:cNvPr id="19" name="Imagen 19" descr="Interfaz de usuario gráfica&#10;&#10;Descripción generada automáticamente"/>
+                    <pic:cNvPr id="19" name="Imagen 19"/>
                     <pic:cNvPicPr/>
                   </pic:nvPicPr>
                   <pic:blipFill>
-                    <a:blip r:embed="rId24"/>
+                    <a:blip r:embed="rId24">
+                      <a:extLst>
+                        <a:ext uri="{28A0092B-C50C-407E-A947-70E740481C1C}">
+                          <a14:useLocalDpi xmlns:a14="http://schemas.microsoft.com/office/drawing/2010/main" val="0"/>
+                        </a:ext>
+                      </a:extLst>
+                    </a:blip>
                     <a:stretch>
                       <a:fillRect/>
                     </a:stretch>
@@ -14031,7 +14201,7 @@
                   <pic:spPr>
                     <a:xfrm>
                       <a:off x="0" y="0"/>
-                      <a:ext cx="5354782" cy="3111653"/>
+                      <a:ext cx="5685547" cy="3030071"/>
                     </a:xfrm>
                     <a:prstGeom prst="rect">
                       <a:avLst/>
@@ -14049,7 +14219,7 @@
         <w:pStyle w:val="Descripcin"/>
         <w:jc w:val="center"/>
       </w:pPr>
-      <w:bookmarkStart w:id="22" w:name="_Toc102588068"/>
+      <w:bookmarkStart w:id="22" w:name="_Toc102947378"/>
       <w:r>
         <w:t xml:space="preserve">Ilustración </w:t>
       </w:r>
@@ -14084,7 +14254,6 @@
     <w:p/>
     <w:p/>
     <w:p/>
-    <w:p/>
     <w:p>
       <w:pPr>
         <w:pStyle w:val="Prrafodelista"/>
@@ -14187,10 +14356,10 @@
           <w:szCs w:val="24"/>
         </w:rPr>
         <w:drawing>
-          <wp:inline distT="0" distB="0" distL="0" distR="0" wp14:anchorId="639AB812" wp14:editId="3B3EC703">
-            <wp:extent cx="5018433" cy="2916382"/>
-            <wp:effectExtent l="0" t="0" r="0" b="0"/>
-            <wp:docPr id="21" name="Imagen 21" descr="Interfaz de usuario gráfica&#10;&#10;Descripción generada automáticamente con confianza media"/>
+          <wp:inline distT="0" distB="0" distL="0" distR="0" wp14:anchorId="639AB812" wp14:editId="20226ACB">
+            <wp:extent cx="5351929" cy="2852272"/>
+            <wp:effectExtent l="0" t="0" r="1270" b="5715"/>
+            <wp:docPr id="21" name="Imagen 21"/>
             <wp:cNvGraphicFramePr>
               <a:graphicFrameLocks xmlns:a="http://schemas.openxmlformats.org/drawingml/2006/main" noChangeAspect="1"/>
             </wp:cNvGraphicFramePr>
@@ -14198,11 +14367,17 @@
               <a:graphicData uri="http://schemas.openxmlformats.org/drawingml/2006/picture">
                 <pic:pic xmlns:pic="http://schemas.openxmlformats.org/drawingml/2006/picture">
                   <pic:nvPicPr>
-                    <pic:cNvPr id="21" name="Imagen 21" descr="Interfaz de usuario gráfica&#10;&#10;Descripción generada automáticamente con confianza media"/>
+                    <pic:cNvPr id="21" name="Imagen 21"/>
                     <pic:cNvPicPr/>
                   </pic:nvPicPr>
                   <pic:blipFill>
-                    <a:blip r:embed="rId25"/>
+                    <a:blip r:embed="rId25" cstate="print">
+                      <a:extLst>
+                        <a:ext uri="{28A0092B-C50C-407E-A947-70E740481C1C}">
+                          <a14:useLocalDpi xmlns:a14="http://schemas.microsoft.com/office/drawing/2010/main" val="0"/>
+                        </a:ext>
+                      </a:extLst>
+                    </a:blip>
                     <a:stretch>
                       <a:fillRect/>
                     </a:stretch>
@@ -14210,7 +14385,7 @@
                   <pic:spPr>
                     <a:xfrm>
                       <a:off x="0" y="0"/>
-                      <a:ext cx="5035094" cy="2926065"/>
+                      <a:ext cx="5369883" cy="2861841"/>
                     </a:xfrm>
                     <a:prstGeom prst="rect">
                       <a:avLst/>
@@ -14234,7 +14409,7 @@
           <w:lang w:val="es-419"/>
         </w:rPr>
       </w:pPr>
-      <w:bookmarkStart w:id="23" w:name="_Toc102588069"/>
+      <w:bookmarkStart w:id="23" w:name="_Toc102947379"/>
       <w:r>
         <w:t xml:space="preserve">Ilustración </w:t>
       </w:r>
@@ -14455,10 +14630,10 @@
           <w:szCs w:val="24"/>
         </w:rPr>
         <w:drawing>
-          <wp:inline distT="0" distB="0" distL="0" distR="0" wp14:anchorId="01423E37" wp14:editId="2993112C">
-            <wp:extent cx="5246306" cy="2847109"/>
+          <wp:inline distT="0" distB="0" distL="0" distR="0" wp14:anchorId="01423E37" wp14:editId="669ED976">
+            <wp:extent cx="5113629" cy="2725271"/>
             <wp:effectExtent l="0" t="0" r="0" b="0"/>
-            <wp:docPr id="22" name="Imagen 22" descr="Imagen que contiene Diagrama&#10;&#10;Descripción generada automáticamente"/>
+            <wp:docPr id="22" name="Imagen 22"/>
             <wp:cNvGraphicFramePr>
               <a:graphicFrameLocks xmlns:a="http://schemas.openxmlformats.org/drawingml/2006/main" noChangeAspect="1"/>
             </wp:cNvGraphicFramePr>
@@ -14466,11 +14641,17 @@
               <a:graphicData uri="http://schemas.openxmlformats.org/drawingml/2006/picture">
                 <pic:pic xmlns:pic="http://schemas.openxmlformats.org/drawingml/2006/picture">
                   <pic:nvPicPr>
-                    <pic:cNvPr id="22" name="Imagen 22" descr="Imagen que contiene Diagrama&#10;&#10;Descripción generada automáticamente"/>
+                    <pic:cNvPr id="22" name="Imagen 22"/>
                     <pic:cNvPicPr/>
                   </pic:nvPicPr>
                   <pic:blipFill>
-                    <a:blip r:embed="rId26"/>
+                    <a:blip r:embed="rId26" cstate="print">
+                      <a:extLst>
+                        <a:ext uri="{28A0092B-C50C-407E-A947-70E740481C1C}">
+                          <a14:useLocalDpi xmlns:a14="http://schemas.microsoft.com/office/drawing/2010/main" val="0"/>
+                        </a:ext>
+                      </a:extLst>
+                    </a:blip>
                     <a:stretch>
                       <a:fillRect/>
                     </a:stretch>
@@ -14478,7 +14659,7 @@
                   <pic:spPr>
                     <a:xfrm>
                       <a:off x="0" y="0"/>
-                      <a:ext cx="5270902" cy="2860457"/>
+                      <a:ext cx="5149853" cy="2744576"/>
                     </a:xfrm>
                     <a:prstGeom prst="rect">
                       <a:avLst/>
@@ -14502,7 +14683,7 @@
           <w:lang w:val="es-419"/>
         </w:rPr>
       </w:pPr>
-      <w:bookmarkStart w:id="24" w:name="_Toc102588070"/>
+      <w:bookmarkStart w:id="24" w:name="_Toc102947380"/>
       <w:r>
         <w:t xml:space="preserve">Ilustración </w:t>
       </w:r>
@@ -14640,10 +14821,10 @@
           <w:szCs w:val="24"/>
         </w:rPr>
         <w:drawing>
-          <wp:inline distT="0" distB="0" distL="0" distR="0" wp14:anchorId="2094C24B" wp14:editId="0E6E258E">
-            <wp:extent cx="5611091" cy="3251200"/>
-            <wp:effectExtent l="0" t="0" r="8890" b="6350"/>
-            <wp:docPr id="24" name="Imagen 24" descr="Escala de tiempo&#10;&#10;Descripción generada automáticamente con confianza media"/>
+          <wp:inline distT="0" distB="0" distL="0" distR="0" wp14:anchorId="2094C24B" wp14:editId="37A83DD0">
+            <wp:extent cx="5231375" cy="2788024"/>
+            <wp:effectExtent l="0" t="0" r="7620" b="0"/>
+            <wp:docPr id="24" name="Imagen 24"/>
             <wp:cNvGraphicFramePr>
               <a:graphicFrameLocks xmlns:a="http://schemas.openxmlformats.org/drawingml/2006/main" noChangeAspect="1"/>
             </wp:cNvGraphicFramePr>
@@ -14651,11 +14832,17 @@
               <a:graphicData uri="http://schemas.openxmlformats.org/drawingml/2006/picture">
                 <pic:pic xmlns:pic="http://schemas.openxmlformats.org/drawingml/2006/picture">
                   <pic:nvPicPr>
-                    <pic:cNvPr id="24" name="Imagen 24" descr="Escala de tiempo&#10;&#10;Descripción generada automáticamente con confianza media"/>
+                    <pic:cNvPr id="24" name="Imagen 24"/>
                     <pic:cNvPicPr/>
                   </pic:nvPicPr>
                   <pic:blipFill>
-                    <a:blip r:embed="rId27"/>
+                    <a:blip r:embed="rId27" cstate="print">
+                      <a:extLst>
+                        <a:ext uri="{28A0092B-C50C-407E-A947-70E740481C1C}">
+                          <a14:useLocalDpi xmlns:a14="http://schemas.microsoft.com/office/drawing/2010/main" val="0"/>
+                        </a:ext>
+                      </a:extLst>
+                    </a:blip>
                     <a:stretch>
                       <a:fillRect/>
                     </a:stretch>
@@ -14663,7 +14850,7 @@
                   <pic:spPr>
                     <a:xfrm>
                       <a:off x="0" y="0"/>
-                      <a:ext cx="5614035" cy="3252906"/>
+                      <a:ext cx="5257832" cy="2802124"/>
                     </a:xfrm>
                     <a:prstGeom prst="rect">
                       <a:avLst/>
@@ -14687,7 +14874,7 @@
           <w:lang w:val="es-419"/>
         </w:rPr>
       </w:pPr>
-      <w:bookmarkStart w:id="25" w:name="_Toc102588071"/>
+      <w:bookmarkStart w:id="25" w:name="_Toc102947381"/>
       <w:r>
         <w:t xml:space="preserve">Ilustración </w:t>
       </w:r>
@@ -14713,246 +14900,6 @@
         <w:t>. Verificación del registro de desplazamiento y el multiplexor de salida</w:t>
       </w:r>
       <w:bookmarkEnd w:id="25"/>
-    </w:p>
-    <w:p>
-      <w:pPr>
-        <w:pStyle w:val="Prrafodelista"/>
-        <w:jc w:val="center"/>
-        <w:rPr>
-          <w:rFonts w:ascii="Arial" w:hAnsi="Arial" w:cs="Arial"/>
-          <w:sz w:val="24"/>
-          <w:szCs w:val="24"/>
-          <w:lang w:val="es-419"/>
-        </w:rPr>
-      </w:pPr>
-    </w:p>
-    <w:p>
-      <w:pPr>
-        <w:pStyle w:val="Prrafodelista"/>
-        <w:jc w:val="center"/>
-        <w:rPr>
-          <w:rFonts w:ascii="Arial" w:hAnsi="Arial" w:cs="Arial"/>
-          <w:sz w:val="24"/>
-          <w:szCs w:val="24"/>
-          <w:lang w:val="es-419"/>
-        </w:rPr>
-      </w:pPr>
-    </w:p>
-    <w:p>
-      <w:pPr>
-        <w:pStyle w:val="Prrafodelista"/>
-        <w:jc w:val="center"/>
-        <w:rPr>
-          <w:rFonts w:ascii="Arial" w:hAnsi="Arial" w:cs="Arial"/>
-          <w:sz w:val="24"/>
-          <w:szCs w:val="24"/>
-          <w:lang w:val="es-419"/>
-        </w:rPr>
-      </w:pPr>
-    </w:p>
-    <w:p>
-      <w:pPr>
-        <w:pStyle w:val="Prrafodelista"/>
-        <w:jc w:val="center"/>
-        <w:rPr>
-          <w:rFonts w:ascii="Arial" w:hAnsi="Arial" w:cs="Arial"/>
-          <w:sz w:val="24"/>
-          <w:szCs w:val="24"/>
-          <w:lang w:val="es-419"/>
-        </w:rPr>
-      </w:pPr>
-    </w:p>
-    <w:p>
-      <w:pPr>
-        <w:pStyle w:val="Prrafodelista"/>
-        <w:jc w:val="center"/>
-        <w:rPr>
-          <w:rFonts w:ascii="Arial" w:hAnsi="Arial" w:cs="Arial"/>
-          <w:sz w:val="24"/>
-          <w:szCs w:val="24"/>
-          <w:lang w:val="es-419"/>
-        </w:rPr>
-      </w:pPr>
-    </w:p>
-    <w:p>
-      <w:pPr>
-        <w:pStyle w:val="Prrafodelista"/>
-        <w:jc w:val="center"/>
-        <w:rPr>
-          <w:rFonts w:ascii="Arial" w:hAnsi="Arial" w:cs="Arial"/>
-          <w:sz w:val="24"/>
-          <w:szCs w:val="24"/>
-          <w:lang w:val="es-419"/>
-        </w:rPr>
-      </w:pPr>
-    </w:p>
-    <w:p>
-      <w:pPr>
-        <w:pStyle w:val="Prrafodelista"/>
-        <w:jc w:val="center"/>
-        <w:rPr>
-          <w:rFonts w:ascii="Arial" w:hAnsi="Arial" w:cs="Arial"/>
-          <w:sz w:val="24"/>
-          <w:szCs w:val="24"/>
-          <w:lang w:val="es-419"/>
-        </w:rPr>
-      </w:pPr>
-    </w:p>
-    <w:p>
-      <w:pPr>
-        <w:pStyle w:val="Prrafodelista"/>
-        <w:jc w:val="center"/>
-        <w:rPr>
-          <w:rFonts w:ascii="Arial" w:hAnsi="Arial" w:cs="Arial"/>
-          <w:sz w:val="24"/>
-          <w:szCs w:val="24"/>
-          <w:lang w:val="es-419"/>
-        </w:rPr>
-      </w:pPr>
-    </w:p>
-    <w:p>
-      <w:pPr>
-        <w:pStyle w:val="Prrafodelista"/>
-        <w:jc w:val="center"/>
-        <w:rPr>
-          <w:rFonts w:ascii="Arial" w:hAnsi="Arial" w:cs="Arial"/>
-          <w:sz w:val="24"/>
-          <w:szCs w:val="24"/>
-          <w:lang w:val="es-419"/>
-        </w:rPr>
-      </w:pPr>
-    </w:p>
-    <w:p>
-      <w:pPr>
-        <w:pStyle w:val="Prrafodelista"/>
-        <w:jc w:val="center"/>
-        <w:rPr>
-          <w:rFonts w:ascii="Arial" w:hAnsi="Arial" w:cs="Arial"/>
-          <w:sz w:val="24"/>
-          <w:szCs w:val="24"/>
-          <w:lang w:val="es-419"/>
-        </w:rPr>
-      </w:pPr>
-    </w:p>
-    <w:p>
-      <w:pPr>
-        <w:pStyle w:val="Prrafodelista"/>
-        <w:jc w:val="center"/>
-        <w:rPr>
-          <w:rFonts w:ascii="Arial" w:hAnsi="Arial" w:cs="Arial"/>
-          <w:sz w:val="24"/>
-          <w:szCs w:val="24"/>
-          <w:lang w:val="es-419"/>
-        </w:rPr>
-      </w:pPr>
-    </w:p>
-    <w:p>
-      <w:pPr>
-        <w:pStyle w:val="Prrafodelista"/>
-        <w:jc w:val="center"/>
-        <w:rPr>
-          <w:rFonts w:ascii="Arial" w:hAnsi="Arial" w:cs="Arial"/>
-          <w:sz w:val="24"/>
-          <w:szCs w:val="24"/>
-          <w:lang w:val="es-419"/>
-        </w:rPr>
-      </w:pPr>
-    </w:p>
-    <w:p>
-      <w:pPr>
-        <w:pStyle w:val="Prrafodelista"/>
-        <w:jc w:val="center"/>
-        <w:rPr>
-          <w:rFonts w:ascii="Arial" w:hAnsi="Arial" w:cs="Arial"/>
-          <w:sz w:val="24"/>
-          <w:szCs w:val="24"/>
-          <w:lang w:val="es-419"/>
-        </w:rPr>
-      </w:pPr>
-    </w:p>
-    <w:p>
-      <w:pPr>
-        <w:pStyle w:val="Prrafodelista"/>
-        <w:jc w:val="center"/>
-        <w:rPr>
-          <w:rFonts w:ascii="Arial" w:hAnsi="Arial" w:cs="Arial"/>
-          <w:sz w:val="24"/>
-          <w:szCs w:val="24"/>
-          <w:lang w:val="es-419"/>
-        </w:rPr>
-      </w:pPr>
-    </w:p>
-    <w:p>
-      <w:pPr>
-        <w:pStyle w:val="Prrafodelista"/>
-        <w:jc w:val="center"/>
-        <w:rPr>
-          <w:rFonts w:ascii="Arial" w:hAnsi="Arial" w:cs="Arial"/>
-          <w:sz w:val="24"/>
-          <w:szCs w:val="24"/>
-          <w:lang w:val="es-419"/>
-        </w:rPr>
-      </w:pPr>
-    </w:p>
-    <w:p>
-      <w:pPr>
-        <w:pStyle w:val="Prrafodelista"/>
-        <w:jc w:val="center"/>
-        <w:rPr>
-          <w:rFonts w:ascii="Arial" w:hAnsi="Arial" w:cs="Arial"/>
-          <w:sz w:val="24"/>
-          <w:szCs w:val="24"/>
-          <w:lang w:val="es-419"/>
-        </w:rPr>
-      </w:pPr>
-    </w:p>
-    <w:p>
-      <w:pPr>
-        <w:pStyle w:val="Prrafodelista"/>
-        <w:jc w:val="center"/>
-        <w:rPr>
-          <w:rFonts w:ascii="Arial" w:hAnsi="Arial" w:cs="Arial"/>
-          <w:sz w:val="24"/>
-          <w:szCs w:val="24"/>
-          <w:lang w:val="es-419"/>
-        </w:rPr>
-      </w:pPr>
-    </w:p>
-    <w:p>
-      <w:pPr>
-        <w:pStyle w:val="Prrafodelista"/>
-        <w:jc w:val="center"/>
-        <w:rPr>
-          <w:rFonts w:ascii="Arial" w:hAnsi="Arial" w:cs="Arial"/>
-          <w:sz w:val="24"/>
-          <w:szCs w:val="24"/>
-          <w:lang w:val="es-419"/>
-        </w:rPr>
-      </w:pPr>
-    </w:p>
-    <w:p>
-      <w:pPr>
-        <w:pStyle w:val="Prrafodelista"/>
-        <w:jc w:val="center"/>
-        <w:rPr>
-          <w:rFonts w:ascii="Arial" w:hAnsi="Arial" w:cs="Arial"/>
-          <w:sz w:val="24"/>
-          <w:szCs w:val="24"/>
-          <w:lang w:val="es-419"/>
-        </w:rPr>
-      </w:pPr>
-    </w:p>
-    <w:p>
-      <w:pPr>
-        <w:pStyle w:val="Prrafodelista"/>
-        <w:jc w:val="center"/>
-        <w:rPr>
-          <w:rFonts w:ascii="Arial" w:hAnsi="Arial" w:cs="Arial"/>
-          <w:sz w:val="24"/>
-          <w:szCs w:val="24"/>
-          <w:lang w:val="es-419"/>
-        </w:rPr>
-      </w:pPr>
     </w:p>
     <w:p>
       <w:pPr>
@@ -14988,7 +14935,6 @@
           <w:szCs w:val="24"/>
           <w:lang w:val="es-419"/>
         </w:rPr>
-        <w:lastRenderedPageBreak/>
         <w:t>Testbench m</w:t>
       </w:r>
       <w:r>
@@ -15046,16 +14992,21 @@
           <w:szCs w:val="24"/>
           <w:lang w:val="es-419"/>
         </w:rPr>
-        <w:t xml:space="preserve">Para la verificación del top se compró como a distintas frecuencias este realmente compensara al </w:t>
-      </w:r>
+        <w:t xml:space="preserve">Por último, para la verificación final, se realizará una verificación a nivel de puertas para comprobar si el diseño podrá funcionar correctamente en la placa de desarrollo. Se simulará tanto la respuesta al impulso como señales senoidales o de tipo </w:t>
+      </w:r>
+      <w:proofErr w:type="spellStart"/>
       <w:r>
         <w:rPr>
           <w:rFonts w:ascii="Arial" w:hAnsi="Arial" w:cs="Arial"/>
-          <w:sz w:val="24"/>
-          <w:szCs w:val="24"/>
-        </w:rPr>
-        <w:t>filtro CIC</w:t>
-      </w:r>
+          <w:i/>
+          <w:iCs/>
+          <w:sz w:val="24"/>
+          <w:szCs w:val="24"/>
+          <w:lang w:val="es-419"/>
+        </w:rPr>
+        <w:t>chirp</w:t>
+      </w:r>
+      <w:proofErr w:type="spellEnd"/>
       <w:r>
         <w:rPr>
           <w:rFonts w:ascii="Arial" w:hAnsi="Arial" w:cs="Arial"/>
@@ -15063,15 +15014,7 @@
           <w:szCs w:val="24"/>
           <w:lang w:val="es-419"/>
         </w:rPr>
-        <w:t xml:space="preserve"> para </w:t>
-      </w:r>
-      <w:r>
-        <w:rPr>
-          <w:rFonts w:ascii="Arial" w:hAnsi="Arial" w:cs="Arial"/>
-          <w:sz w:val="24"/>
-          <w:szCs w:val="24"/>
-        </w:rPr>
-        <w:t>obtener una banda pasante con una ganancia constante</w:t>
+        <w:t xml:space="preserve"> de diferentes frecuencias. Se puede observar algunos ejemplos en las siguientes figuras.</w:t>
       </w:r>
     </w:p>
     <w:p>
@@ -15088,10 +15031,10 @@
           <w:noProof/>
         </w:rPr>
         <w:drawing>
-          <wp:inline distT="0" distB="0" distL="0" distR="0" wp14:anchorId="4ECC230D" wp14:editId="53A189C0">
-            <wp:extent cx="5597236" cy="3188335"/>
-            <wp:effectExtent l="0" t="0" r="3810" b="0"/>
-            <wp:docPr id="26" name="Imagen 26" descr="Interfaz de usuario gráfica&#10;&#10;Descripción generada automáticamente"/>
+          <wp:inline distT="0" distB="0" distL="0" distR="0" wp14:anchorId="4ECC230D" wp14:editId="07A42877">
+            <wp:extent cx="5659410" cy="2079812"/>
+            <wp:effectExtent l="0" t="0" r="0" b="0"/>
+            <wp:docPr id="26" name="Imagen 26"/>
             <wp:cNvGraphicFramePr>
               <a:graphicFrameLocks xmlns:a="http://schemas.openxmlformats.org/drawingml/2006/main" noChangeAspect="1"/>
             </wp:cNvGraphicFramePr>
@@ -15099,11 +15042,17 @@
               <a:graphicData uri="http://schemas.openxmlformats.org/drawingml/2006/picture">
                 <pic:pic xmlns:pic="http://schemas.openxmlformats.org/drawingml/2006/picture">
                   <pic:nvPicPr>
-                    <pic:cNvPr id="26" name="Imagen 26" descr="Interfaz de usuario gráfica&#10;&#10;Descripción generada automáticamente"/>
+                    <pic:cNvPr id="26" name="Imagen 26"/>
                     <pic:cNvPicPr/>
                   </pic:nvPicPr>
                   <pic:blipFill>
-                    <a:blip r:embed="rId28"/>
+                    <a:blip r:embed="rId28">
+                      <a:extLst>
+                        <a:ext uri="{28A0092B-C50C-407E-A947-70E740481C1C}">
+                          <a14:useLocalDpi xmlns:a14="http://schemas.microsoft.com/office/drawing/2010/main" val="0"/>
+                        </a:ext>
+                      </a:extLst>
+                    </a:blip>
                     <a:stretch>
                       <a:fillRect/>
                     </a:stretch>
@@ -15111,7 +15060,7 @@
                   <pic:spPr>
                     <a:xfrm>
                       <a:off x="0" y="0"/>
-                      <a:ext cx="5600611" cy="3190258"/>
+                      <a:ext cx="5692654" cy="2092029"/>
                     </a:xfrm>
                     <a:prstGeom prst="rect">
                       <a:avLst/>
@@ -15129,7 +15078,7 @@
         <w:pStyle w:val="Descripcin"/>
         <w:jc w:val="center"/>
       </w:pPr>
-      <w:bookmarkStart w:id="26" w:name="_Toc102588072"/>
+      <w:bookmarkStart w:id="26" w:name="_Toc102947382"/>
       <w:r>
         <w:t xml:space="preserve">Ilustración </w:t>
       </w:r>
@@ -15152,38 +15101,31 @@
         <w:fldChar w:fldCharType="end"/>
       </w:r>
       <w:r>
-        <w:t xml:space="preserve">. Verificación de nuestro filtro compensador (entrada: </w:t>
-      </w:r>
-      <w:r>
-        <w:t>sinusoidal</w:t>
-      </w:r>
-      <w:r>
-        <w:t xml:space="preserve"> 10KHz)</w:t>
+        <w:t xml:space="preserve">. </w:t>
+      </w:r>
+      <w:r>
+        <w:t>Respuesta al impulso de nuestro filtro (TOP)</w:t>
       </w:r>
       <w:bookmarkEnd w:id="26"/>
     </w:p>
     <w:p>
       <w:pPr>
-        <w:jc w:val="center"/>
+        <w:jc w:val="right"/>
         <w:rPr>
           <w:lang w:val="es-419"/>
         </w:rPr>
       </w:pPr>
       <w:r>
         <w:rPr>
-          <w:lang w:val="es-419"/>
-        </w:rPr>
-        <w:tab/>
-      </w:r>
-      <w:r>
-        <w:rPr>
           <w:noProof/>
-        </w:rPr>
+          <w:u w:val="single"/>
+        </w:rPr>
+        <w:lastRenderedPageBreak/>
         <w:drawing>
-          <wp:inline distT="0" distB="0" distL="0" distR="0" wp14:anchorId="5B1386C7" wp14:editId="33C6FEE5">
-            <wp:extent cx="5355681" cy="2923309"/>
-            <wp:effectExtent l="0" t="0" r="0" b="0"/>
-            <wp:docPr id="31" name="Imagen 31" descr="Interfaz de usuario gráfica&#10;&#10;Descripción generada automáticamente"/>
+          <wp:inline distT="0" distB="0" distL="0" distR="0" wp14:anchorId="5B1386C7" wp14:editId="17B93A63">
+            <wp:extent cx="5485343" cy="2043953"/>
+            <wp:effectExtent l="0" t="0" r="1270" b="0"/>
+            <wp:docPr id="31" name="Imagen 31"/>
             <wp:cNvGraphicFramePr>
               <a:graphicFrameLocks xmlns:a="http://schemas.openxmlformats.org/drawingml/2006/main" noChangeAspect="1"/>
             </wp:cNvGraphicFramePr>
@@ -15191,11 +15133,17 @@
               <a:graphicData uri="http://schemas.openxmlformats.org/drawingml/2006/picture">
                 <pic:pic xmlns:pic="http://schemas.openxmlformats.org/drawingml/2006/picture">
                   <pic:nvPicPr>
-                    <pic:cNvPr id="31" name="Imagen 31" descr="Interfaz de usuario gráfica&#10;&#10;Descripción generada automáticamente"/>
+                    <pic:cNvPr id="31" name="Imagen 31"/>
                     <pic:cNvPicPr/>
                   </pic:nvPicPr>
                   <pic:blipFill>
-                    <a:blip r:embed="rId29"/>
+                    <a:blip r:embed="rId29" cstate="print">
+                      <a:extLst>
+                        <a:ext uri="{28A0092B-C50C-407E-A947-70E740481C1C}">
+                          <a14:useLocalDpi xmlns:a14="http://schemas.microsoft.com/office/drawing/2010/main" val="0"/>
+                        </a:ext>
+                      </a:extLst>
+                    </a:blip>
                     <a:stretch>
                       <a:fillRect/>
                     </a:stretch>
@@ -15203,7 +15151,7 @@
                   <pic:spPr>
                     <a:xfrm>
                       <a:off x="0" y="0"/>
-                      <a:ext cx="5355681" cy="2923309"/>
+                      <a:ext cx="5523531" cy="2058183"/>
                     </a:xfrm>
                     <a:prstGeom prst="rect">
                       <a:avLst/>
@@ -15224,7 +15172,7 @@
           <w:lang w:val="es-419"/>
         </w:rPr>
       </w:pPr>
-      <w:bookmarkStart w:id="27" w:name="_Toc102588073"/>
+      <w:bookmarkStart w:id="27" w:name="_Toc102947383"/>
       <w:r>
         <w:t xml:space="preserve">Ilustración </w:t>
       </w:r>
@@ -15247,7 +15195,10 @@
         <w:fldChar w:fldCharType="end"/>
       </w:r>
       <w:r>
-        <w:t>. Respuesta al impulso de nuestro filtro (TOP)</w:t>
+        <w:t xml:space="preserve">. </w:t>
+      </w:r>
+      <w:r>
+        <w:t>Verificación de nuestro filtro compensador (entrada: sinusoidal 10KHz)</w:t>
       </w:r>
       <w:bookmarkEnd w:id="27"/>
     </w:p>
@@ -15259,12 +15210,11 @@
           <w:rFonts w:ascii="Arial" w:eastAsia="Arial" w:hAnsi="Arial" w:cs="Arial"/>
         </w:rPr>
       </w:pPr>
-      <w:bookmarkStart w:id="28" w:name="_Toc102588055"/>
+      <w:bookmarkStart w:id="28" w:name="_Toc102947358"/>
       <w:r>
         <w:rPr>
           <w:rFonts w:ascii="Arial" w:eastAsia="Arial" w:hAnsi="Arial" w:cs="Arial"/>
         </w:rPr>
-        <w:lastRenderedPageBreak/>
         <w:t>Resolución p</w:t>
       </w:r>
       <w:r>
@@ -15376,7 +15326,23 @@
           <w:sz w:val="24"/>
           <w:szCs w:val="24"/>
         </w:rPr>
-        <w:t>se ajustaron las señales con la simulación.</w:t>
+        <w:t xml:space="preserve">se ajustaron las señales </w:t>
+      </w:r>
+      <w:r>
+        <w:rPr>
+          <w:rFonts w:ascii="Arial" w:hAnsi="Arial" w:cs="Arial"/>
+          <w:sz w:val="24"/>
+          <w:szCs w:val="24"/>
+        </w:rPr>
+        <w:t>mediante</w:t>
+      </w:r>
+      <w:r>
+        <w:rPr>
+          <w:rFonts w:ascii="Arial" w:hAnsi="Arial" w:cs="Arial"/>
+          <w:sz w:val="24"/>
+          <w:szCs w:val="24"/>
+        </w:rPr>
+        <w:t xml:space="preserve"> la simulación.</w:t>
       </w:r>
     </w:p>
     <w:p>
@@ -15395,7 +15361,258 @@
           <w:szCs w:val="24"/>
         </w:rPr>
         <w:tab/>
-        <w:t xml:space="preserve">Como nota adicional cabe mencionar que se intento diseñar el módulo de la memoria ROM con memorias M9K sin embargo no se pudo lograr esto y se diseño con lógica. </w:t>
+      </w:r>
+      <w:r>
+        <w:rPr>
+          <w:rFonts w:ascii="Arial" w:hAnsi="Arial" w:cs="Arial"/>
+          <w:sz w:val="24"/>
+          <w:szCs w:val="24"/>
+        </w:rPr>
+        <w:t xml:space="preserve">Otro de los problemas que se encontró durante el desarrollo de la práctica fue durante la simulación </w:t>
+      </w:r>
+      <w:r>
+        <w:rPr>
+          <w:rFonts w:ascii="Arial" w:hAnsi="Arial" w:cs="Arial"/>
+          <w:i/>
+          <w:iCs/>
+          <w:sz w:val="24"/>
+          <w:szCs w:val="24"/>
+        </w:rPr>
+        <w:t xml:space="preserve">Gate </w:t>
+      </w:r>
+      <w:proofErr w:type="spellStart"/>
+      <w:r>
+        <w:rPr>
+          <w:rFonts w:ascii="Arial" w:hAnsi="Arial" w:cs="Arial"/>
+          <w:i/>
+          <w:iCs/>
+          <w:sz w:val="24"/>
+          <w:szCs w:val="24"/>
+        </w:rPr>
+        <w:t>Level</w:t>
+      </w:r>
+      <w:proofErr w:type="spellEnd"/>
+      <w:r>
+        <w:rPr>
+          <w:rFonts w:ascii="Arial" w:hAnsi="Arial" w:cs="Arial"/>
+          <w:sz w:val="24"/>
+          <w:szCs w:val="24"/>
+        </w:rPr>
+        <w:t xml:space="preserve"> </w:t>
+      </w:r>
+      <w:r>
+        <w:rPr>
+          <w:rFonts w:ascii="Arial" w:hAnsi="Arial" w:cs="Arial"/>
+          <w:sz w:val="24"/>
+          <w:szCs w:val="24"/>
+        </w:rPr>
+        <w:t xml:space="preserve">donde se comprobó que las señales no se capturaban correctamente. Tras un </w:t>
+      </w:r>
+      <w:proofErr w:type="spellStart"/>
+      <w:r>
+        <w:rPr>
+          <w:rFonts w:ascii="Arial" w:hAnsi="Arial" w:cs="Arial"/>
+          <w:i/>
+          <w:iCs/>
+          <w:sz w:val="24"/>
+          <w:szCs w:val="24"/>
+        </w:rPr>
+        <w:t>debug</w:t>
+      </w:r>
+      <w:proofErr w:type="spellEnd"/>
+      <w:r>
+        <w:rPr>
+          <w:rFonts w:ascii="Arial" w:hAnsi="Arial" w:cs="Arial"/>
+          <w:i/>
+          <w:iCs/>
+          <w:sz w:val="24"/>
+          <w:szCs w:val="24"/>
+        </w:rPr>
+        <w:t xml:space="preserve"> </w:t>
+      </w:r>
+      <w:r>
+        <w:rPr>
+          <w:rFonts w:ascii="Arial" w:hAnsi="Arial" w:cs="Arial"/>
+          <w:sz w:val="24"/>
+          <w:szCs w:val="24"/>
+        </w:rPr>
+        <w:t xml:space="preserve">mediante </w:t>
+      </w:r>
+      <w:proofErr w:type="spellStart"/>
+      <w:r>
+        <w:rPr>
+          <w:rFonts w:ascii="Arial" w:hAnsi="Arial" w:cs="Arial"/>
+          <w:i/>
+          <w:iCs/>
+          <w:sz w:val="24"/>
+          <w:szCs w:val="24"/>
+        </w:rPr>
+        <w:t>Modelsim</w:t>
+      </w:r>
+      <w:proofErr w:type="spellEnd"/>
+      <w:r>
+        <w:rPr>
+          <w:rFonts w:ascii="Arial" w:hAnsi="Arial" w:cs="Arial"/>
+          <w:sz w:val="24"/>
+          <w:szCs w:val="24"/>
+        </w:rPr>
+        <w:t xml:space="preserve"> y </w:t>
+      </w:r>
+      <w:r>
+        <w:rPr>
+          <w:rFonts w:ascii="Arial" w:hAnsi="Arial" w:cs="Arial"/>
+          <w:i/>
+          <w:iCs/>
+          <w:sz w:val="24"/>
+          <w:szCs w:val="24"/>
+        </w:rPr>
+        <w:t xml:space="preserve">Time </w:t>
+      </w:r>
+      <w:proofErr w:type="spellStart"/>
+      <w:r>
+        <w:rPr>
+          <w:rFonts w:ascii="Arial" w:hAnsi="Arial" w:cs="Arial"/>
+          <w:i/>
+          <w:iCs/>
+          <w:sz w:val="24"/>
+          <w:szCs w:val="24"/>
+        </w:rPr>
+        <w:t>Quest</w:t>
+      </w:r>
+      <w:proofErr w:type="spellEnd"/>
+      <w:r>
+        <w:rPr>
+          <w:rFonts w:ascii="Arial" w:hAnsi="Arial" w:cs="Arial"/>
+          <w:i/>
+          <w:iCs/>
+          <w:sz w:val="24"/>
+          <w:szCs w:val="24"/>
+        </w:rPr>
+        <w:t xml:space="preserve"> Timing </w:t>
+      </w:r>
+      <w:proofErr w:type="spellStart"/>
+      <w:r>
+        <w:rPr>
+          <w:rFonts w:ascii="Arial" w:hAnsi="Arial" w:cs="Arial"/>
+          <w:i/>
+          <w:iCs/>
+          <w:sz w:val="24"/>
+          <w:szCs w:val="24"/>
+        </w:rPr>
+        <w:t>Analyzer</w:t>
+      </w:r>
+      <w:proofErr w:type="spellEnd"/>
+      <w:r>
+        <w:rPr>
+          <w:rFonts w:ascii="Arial" w:hAnsi="Arial" w:cs="Arial"/>
+          <w:sz w:val="24"/>
+          <w:szCs w:val="24"/>
+        </w:rPr>
+        <w:t xml:space="preserve"> se encontró que era necesario realizar una segmentación en el módulo del multiplicador-acumulador.</w:t>
+      </w:r>
+    </w:p>
+    <w:p>
+      <w:pPr>
+        <w:jc w:val="both"/>
+        <w:rPr>
+          <w:rFonts w:ascii="Arial" w:hAnsi="Arial" w:cs="Arial"/>
+          <w:sz w:val="24"/>
+          <w:szCs w:val="24"/>
+        </w:rPr>
+      </w:pPr>
+      <w:r>
+        <w:rPr>
+          <w:rFonts w:ascii="Arial" w:hAnsi="Arial" w:cs="Arial"/>
+          <w:sz w:val="24"/>
+          <w:szCs w:val="24"/>
+        </w:rPr>
+        <w:tab/>
+      </w:r>
+      <w:r>
+        <w:rPr>
+          <w:rFonts w:ascii="Arial" w:hAnsi="Arial" w:cs="Arial"/>
+          <w:sz w:val="24"/>
+          <w:szCs w:val="24"/>
+        </w:rPr>
+        <w:t>Por último</w:t>
+      </w:r>
+      <w:r>
+        <w:rPr>
+          <w:rFonts w:ascii="Arial" w:hAnsi="Arial" w:cs="Arial"/>
+          <w:sz w:val="24"/>
+          <w:szCs w:val="24"/>
+        </w:rPr>
+        <w:t>, se observó nuevamente mediante la herramienta de análisis temporal</w:t>
+      </w:r>
+      <w:r>
+        <w:rPr>
+          <w:rFonts w:ascii="Arial" w:hAnsi="Arial" w:cs="Arial"/>
+          <w:sz w:val="24"/>
+          <w:szCs w:val="24"/>
+        </w:rPr>
+        <w:t xml:space="preserve">. Se observó que, si se realizaba una implementación de la memoria ROM que contiene los coeficientes del filtro en un bloque de memoria M9K, no era posible cumplir las especificaciones de frecuencia de una frecuencia máxima de 125MHz. </w:t>
+      </w:r>
+      <w:r>
+        <w:rPr>
+          <w:rFonts w:ascii="Arial" w:hAnsi="Arial" w:cs="Arial"/>
+          <w:sz w:val="24"/>
+          <w:szCs w:val="24"/>
+        </w:rPr>
+        <w:t xml:space="preserve">Se configuró el compilador de </w:t>
+      </w:r>
+      <w:proofErr w:type="spellStart"/>
+      <w:r>
+        <w:rPr>
+          <w:rFonts w:ascii="Arial" w:hAnsi="Arial" w:cs="Arial"/>
+          <w:i/>
+          <w:iCs/>
+          <w:sz w:val="24"/>
+          <w:szCs w:val="24"/>
+        </w:rPr>
+        <w:t>Quartus</w:t>
+      </w:r>
+      <w:proofErr w:type="spellEnd"/>
+      <w:r>
+        <w:rPr>
+          <w:rFonts w:ascii="Arial" w:hAnsi="Arial" w:cs="Arial"/>
+          <w:sz w:val="24"/>
+          <w:szCs w:val="24"/>
+        </w:rPr>
+        <w:t xml:space="preserve"> para que realice un emplazamiento priorizando el rendimiento del sistema permitiéndonos aumentar la frecuencia máxima unos cuantos megahercios. Sin embargo, seguía sin cumplirse las especificaciones. </w:t>
+      </w:r>
+    </w:p>
+    <w:p>
+      <w:pPr>
+        <w:jc w:val="both"/>
+        <w:rPr>
+          <w:rFonts w:ascii="Arial" w:hAnsi="Arial" w:cs="Arial"/>
+          <w:sz w:val="24"/>
+          <w:szCs w:val="24"/>
+        </w:rPr>
+      </w:pPr>
+      <w:r>
+        <w:rPr>
+          <w:rFonts w:ascii="Arial" w:hAnsi="Arial" w:cs="Arial"/>
+          <w:sz w:val="24"/>
+          <w:szCs w:val="24"/>
+        </w:rPr>
+        <w:t xml:space="preserve">Finalmente, se comprobó que si se realizaba la implementación con registros en lugar de una memoria M9K era posible obtener la frecuencia que se observa en el apartado de </w:t>
+      </w:r>
+      <w:r>
+        <w:rPr>
+          <w:rFonts w:ascii="Arial" w:hAnsi="Arial" w:cs="Arial"/>
+          <w:sz w:val="24"/>
+          <w:szCs w:val="24"/>
+        </w:rPr>
+        <w:t>Frecuencia Máxima</w:t>
+      </w:r>
+      <w:r>
+        <w:rPr>
+          <w:rFonts w:ascii="Arial" w:hAnsi="Arial" w:cs="Arial"/>
+          <w:sz w:val="24"/>
+          <w:szCs w:val="24"/>
+        </w:rPr>
+        <w:t xml:space="preserve">. </w:t>
       </w:r>
     </w:p>
     <w:sectPr>
@@ -20128,12 +20345,6 @@
 </file>
 
 <file path=customXml/item1.xml><?xml version="1.0" encoding="utf-8"?>
-<p:properties xmlns:p="http://schemas.microsoft.com/office/2006/metadata/properties" xmlns:xsi="http://www.w3.org/2001/XMLSchema-instance" xmlns:pc="http://schemas.microsoft.com/office/infopath/2007/PartnerControls">
-  <documentManagement/>
-</p:properties>
-</file>
-
-<file path=customXml/item2.xml><?xml version="1.0" encoding="utf-8"?>
 <?mso-contentType ?>
 <FormTemplates xmlns="http://schemas.microsoft.com/sharepoint/v3/contenttype/forms">
   <Display>DocumentLibraryForm</Display>
@@ -20142,11 +20353,13 @@
 </FormTemplates>
 </file>
 
-<file path=customXml/item3.xml><?xml version="1.0" encoding="utf-8"?>
-<b:Sources xmlns:b="http://schemas.openxmlformats.org/officeDocument/2006/bibliography" xmlns="http://schemas.openxmlformats.org/officeDocument/2006/bibliography" SelectedStyle="\APASixthEditionOfficeOnline.xsl" StyleName="APA" Version="6"/>
+<file path=customXml/item2.xml><?xml version="1.0" encoding="utf-8"?>
+<p:properties xmlns:p="http://schemas.microsoft.com/office/2006/metadata/properties" xmlns:xsi="http://www.w3.org/2001/XMLSchema-instance" xmlns:pc="http://schemas.microsoft.com/office/infopath/2007/PartnerControls">
+  <documentManagement/>
+</p:properties>
 </file>
 
-<file path=customXml/item4.xml><?xml version="1.0" encoding="utf-8"?>
+<file path=customXml/item3.xml><?xml version="1.0" encoding="utf-8"?>
 <ct:contentTypeSchema xmlns:ct="http://schemas.microsoft.com/office/2006/metadata/contentType" xmlns:ma="http://schemas.microsoft.com/office/2006/metadata/properties/metaAttributes" ct:_="" ma:_="" ma:contentTypeName="Documento" ma:contentTypeID="0x01010039970DBAE99FCD4D9BBF0F34B0B97870" ma:contentTypeVersion="9" ma:contentTypeDescription="Crear nuevo documento." ma:contentTypeScope="" ma:versionID="ee9c509d680664bef462dabe7cdc7cf8">
   <xsd:schema xmlns:xsd="http://www.w3.org/2001/XMLSchema" xmlns:xs="http://www.w3.org/2001/XMLSchema" xmlns:p="http://schemas.microsoft.com/office/2006/metadata/properties" xmlns:ns3="13881508-23b3-4761-8281-4af27666cd04" xmlns:ns4="c9c31559-00c6-4122-800f-be23e8b5315c" targetNamespace="http://schemas.microsoft.com/office/2006/metadata/properties" ma:root="true" ma:fieldsID="21d4c1b4cd12e42fd86319224b31b586" ns3:_="" ns4:_="">
     <xsd:import namespace="13881508-23b3-4761-8281-4af27666cd04"/>
@@ -20343,7 +20556,19 @@
 </ct:contentTypeSchema>
 </file>
 
+<file path=customXml/item4.xml><?xml version="1.0" encoding="utf-8"?>
+<b:Sources xmlns:b="http://schemas.openxmlformats.org/officeDocument/2006/bibliography" xmlns="http://schemas.openxmlformats.org/officeDocument/2006/bibliography" SelectedStyle="\APASixthEditionOfficeOnline.xsl" StyleName="APA" Version="6"/>
+</file>
+
 <file path=customXml/itemProps1.xml><?xml version="1.0" encoding="utf-8"?>
+<ds:datastoreItem xmlns:ds="http://schemas.openxmlformats.org/officeDocument/2006/customXml" ds:itemID="{A83FF0FC-6CCF-4D3E-BE78-FADCE3151E69}">
+  <ds:schemaRefs>
+    <ds:schemaRef ds:uri="http://schemas.microsoft.com/sharepoint/v3/contenttype/forms"/>
+  </ds:schemaRefs>
+</ds:datastoreItem>
+</file>
+
+<file path=customXml/itemProps2.xml><?xml version="1.0" encoding="utf-8"?>
 <ds:datastoreItem xmlns:ds="http://schemas.openxmlformats.org/officeDocument/2006/customXml" ds:itemID="{C59B2EC1-28B5-479B-9ECA-48C78B2EE813}">
   <ds:schemaRefs>
     <ds:schemaRef ds:uri="http://schemas.microsoft.com/office/2006/metadata/properties"/>
@@ -20352,23 +20577,7 @@
 </ds:datastoreItem>
 </file>
 
-<file path=customXml/itemProps2.xml><?xml version="1.0" encoding="utf-8"?>
-<ds:datastoreItem xmlns:ds="http://schemas.openxmlformats.org/officeDocument/2006/customXml" ds:itemID="{A83FF0FC-6CCF-4D3E-BE78-FADCE3151E69}">
-  <ds:schemaRefs>
-    <ds:schemaRef ds:uri="http://schemas.microsoft.com/sharepoint/v3/contenttype/forms"/>
-  </ds:schemaRefs>
-</ds:datastoreItem>
-</file>
-
 <file path=customXml/itemProps3.xml><?xml version="1.0" encoding="utf-8"?>
-<ds:datastoreItem xmlns:ds="http://schemas.openxmlformats.org/officeDocument/2006/customXml" ds:itemID="{28707126-5F4B-4C1D-829C-C74778A2FB37}">
-  <ds:schemaRefs>
-    <ds:schemaRef ds:uri="http://schemas.openxmlformats.org/officeDocument/2006/bibliography"/>
-  </ds:schemaRefs>
-</ds:datastoreItem>
-</file>
-
-<file path=customXml/itemProps4.xml><?xml version="1.0" encoding="utf-8"?>
 <ds:datastoreItem xmlns:ds="http://schemas.openxmlformats.org/officeDocument/2006/customXml" ds:itemID="{FD11F282-2589-437A-9C01-6A530A707005}">
   <ds:schemaRefs>
     <ds:schemaRef ds:uri="http://schemas.microsoft.com/office/2006/metadata/contentType"/>
@@ -20385,4 +20594,12 @@
     <ds:schemaRef ds:uri="http://schemas.microsoft.com/internal/obd"/>
   </ds:schemaRefs>
 </ds:datastoreItem>
+</file>
+
+<file path=customXml/itemProps4.xml><?xml version="1.0" encoding="utf-8"?>
+<ds:datastoreItem xmlns:ds="http://schemas.openxmlformats.org/officeDocument/2006/customXml" ds:itemID="{28707126-5F4B-4C1D-829C-C74778A2FB37}">
+  <ds:schemaRefs>
+    <ds:schemaRef ds:uri="http://schemas.openxmlformats.org/officeDocument/2006/bibliography"/>
+  </ds:schemaRefs>
+</ds:datastoreItem>
 </file>
</xml_diff>